<commit_message>
Bisekcja i w sprawozdanie
</commit_message>
<xml_diff>
--- a/Sprawozdanie.docx
+++ b/Sprawozdanie.docx
@@ -1,6 +1,6 @@
 
 <file path=word/document.xml><?xml version="1.0" encoding="utf-8"?>
-<w:document xmlns:wpc="http://schemas.microsoft.com/office/word/2010/wordprocessingCanvas" xmlns:mc="http://schemas.openxmlformats.org/markup-compatibility/2006" xmlns:o="urn:schemas-microsoft-com:office:office" xmlns:r="http://schemas.openxmlformats.org/officeDocument/2006/relationships" xmlns:m="http://schemas.openxmlformats.org/officeDocument/2006/math" xmlns:v="urn:schemas-microsoft-com:vml" xmlns:wp14="http://schemas.microsoft.com/office/word/2010/wordprocessingDrawing" xmlns:wp="http://schemas.openxmlformats.org/drawingml/2006/wordprocessingDrawing" xmlns:w10="urn:schemas-microsoft-com:office:word" xmlns:w="http://schemas.openxmlformats.org/wordprocessingml/2006/main" xmlns:w14="http://schemas.microsoft.com/office/word/2010/wordml" xmlns:w15="http://schemas.microsoft.com/office/word/2012/wordml" xmlns:wpg="http://schemas.microsoft.com/office/word/2010/wordprocessingGroup" xmlns:wpi="http://schemas.microsoft.com/office/word/2010/wordprocessingInk" xmlns:wne="http://schemas.microsoft.com/office/word/2006/wordml" xmlns:wps="http://schemas.microsoft.com/office/word/2010/wordprocessingShape" mc:Ignorable="w14 w15 wp14">
+<w:document xmlns:wpc="http://schemas.microsoft.com/office/word/2010/wordprocessingCanvas" xmlns:mc="http://schemas.openxmlformats.org/markup-compatibility/2006" xmlns:o="urn:schemas-microsoft-com:office:office" xmlns:r="http://schemas.openxmlformats.org/officeDocument/2006/relationships" xmlns:m="http://schemas.openxmlformats.org/officeDocument/2006/math" xmlns:v="urn:schemas-microsoft-com:vml" xmlns:wp14="http://schemas.microsoft.com/office/word/2010/wordprocessingDrawing" xmlns:wp="http://schemas.openxmlformats.org/drawingml/2006/wordprocessingDrawing" xmlns:w10="urn:schemas-microsoft-com:office:word" xmlns:w="http://schemas.openxmlformats.org/wordprocessingml/2006/main" xmlns:w14="http://schemas.microsoft.com/office/word/2010/wordml" xmlns:wpg="http://schemas.microsoft.com/office/word/2010/wordprocessingGroup" xmlns:wpi="http://schemas.microsoft.com/office/word/2010/wordprocessingInk" xmlns:wne="http://schemas.microsoft.com/office/word/2006/wordml" xmlns:wps="http://schemas.microsoft.com/office/word/2010/wordprocessingShape" mc:Ignorable="w14 wp14">
   <w:body>
     <w:p>
       <w:pPr>
@@ -200,7 +200,6 @@
           <w:szCs w:val="26"/>
         </w:rPr>
       </w:pPr>
-      <w:proofErr w:type="gramStart"/>
       <w:r>
         <w:rPr>
           <w:sz w:val="24"/>
@@ -215,7 +214,6 @@
         </w:rPr>
         <w:t>isekcji</w:t>
       </w:r>
-      <w:proofErr w:type="gramEnd"/>
     </w:p>
     <w:p>
       <w:pPr>
@@ -229,21 +227,12 @@
           <w:szCs w:val="26"/>
         </w:rPr>
       </w:pPr>
-      <w:proofErr w:type="gramStart"/>
       <w:r>
         <w:rPr>
           <w:sz w:val="24"/>
           <w:szCs w:val="26"/>
         </w:rPr>
-        <w:t>siecznych</w:t>
-      </w:r>
-      <w:proofErr w:type="gramEnd"/>
-      <w:r>
-        <w:rPr>
-          <w:sz w:val="24"/>
-          <w:szCs w:val="26"/>
-        </w:rPr>
-        <w:t>.</w:t>
+        <w:t>siecznych.</w:t>
       </w:r>
     </w:p>
     <w:p>
@@ -295,7 +284,7 @@
                     </pic:cNvPicPr>
                   </pic:nvPicPr>
                   <pic:blipFill>
-                    <a:blip r:embed="rId7">
+                    <a:blip r:embed="rId8">
                       <a:extLst>
                         <a:ext uri="{28A0092B-C50C-407E-A947-70E740481C1C}">
                           <a14:useLocalDpi xmlns:a14="http://schemas.microsoft.com/office/drawing/2010/main" val="0"/>
@@ -387,7 +376,7 @@
                     </pic:cNvPicPr>
                   </pic:nvPicPr>
                   <pic:blipFill>
-                    <a:blip r:embed="rId8">
+                    <a:blip r:embed="rId9">
                       <a:extLst>
                         <a:ext uri="{28A0092B-C50C-407E-A947-70E740481C1C}">
                           <a14:useLocalDpi xmlns:a14="http://schemas.microsoft.com/office/drawing/2010/main" val="0"/>
@@ -450,11 +439,1465 @@
         <w:lastRenderedPageBreak/>
         <w:t xml:space="preserve">Metoda bisekcji </w:t>
       </w:r>
+    </w:p>
+    <w:p>
+      <w:pPr>
+        <w:ind w:left="720"/>
+        <w:rPr>
+          <w:rFonts w:eastAsiaTheme="minorEastAsia"/>
+          <w:szCs w:val="26"/>
+        </w:rPr>
+      </w:pPr>
+      <w:r>
+        <w:rPr>
+          <w:szCs w:val="26"/>
+        </w:rPr>
+        <w:t xml:space="preserve">Startujemy z początkowego przedziału </w:t>
+      </w:r>
+      <m:oMath>
+        <m:d>
+          <m:dPr>
+            <m:begChr m:val="["/>
+            <m:endChr m:val="]"/>
+            <m:ctrlPr>
+              <w:rPr>
+                <w:rFonts w:ascii="Cambria Math" w:hAnsi="Cambria Math"/>
+                <w:i/>
+                <w:szCs w:val="26"/>
+              </w:rPr>
+            </m:ctrlPr>
+          </m:dPr>
+          <m:e>
+            <m:r>
+              <w:rPr>
+                <w:rFonts w:ascii="Cambria Math" w:hAnsi="Cambria Math"/>
+                <w:szCs w:val="26"/>
+              </w:rPr>
+              <m:t>a,b</m:t>
+            </m:r>
+          </m:e>
+        </m:d>
+        <m:r>
+          <w:rPr>
+            <w:rFonts w:ascii="Cambria Math" w:hAnsi="Cambria Math"/>
+            <w:szCs w:val="26"/>
+          </w:rPr>
+          <m:t xml:space="preserve"> = [</m:t>
+        </m:r>
+        <m:sSub>
+          <m:sSubPr>
+            <m:ctrlPr>
+              <w:rPr>
+                <w:rFonts w:ascii="Cambria Math" w:hAnsi="Cambria Math"/>
+                <w:i/>
+                <w:szCs w:val="26"/>
+              </w:rPr>
+            </m:ctrlPr>
+          </m:sSubPr>
+          <m:e>
+            <m:r>
+              <w:rPr>
+                <w:rFonts w:ascii="Cambria Math" w:hAnsi="Cambria Math"/>
+                <w:szCs w:val="26"/>
+              </w:rPr>
+              <m:t>a</m:t>
+            </m:r>
+          </m:e>
+          <m:sub>
+            <m:r>
+              <w:rPr>
+                <w:rFonts w:ascii="Cambria Math" w:hAnsi="Cambria Math"/>
+                <w:szCs w:val="26"/>
+              </w:rPr>
+              <m:t>0</m:t>
+            </m:r>
+          </m:sub>
+        </m:sSub>
+        <m:r>
+          <w:rPr>
+            <w:rFonts w:ascii="Cambria Math" w:hAnsi="Cambria Math"/>
+            <w:szCs w:val="26"/>
+          </w:rPr>
+          <m:t>,</m:t>
+        </m:r>
+        <m:sSub>
+          <m:sSubPr>
+            <m:ctrlPr>
+              <w:rPr>
+                <w:rFonts w:ascii="Cambria Math" w:hAnsi="Cambria Math"/>
+                <w:i/>
+                <w:szCs w:val="26"/>
+              </w:rPr>
+            </m:ctrlPr>
+          </m:sSubPr>
+          <m:e>
+            <m:r>
+              <w:rPr>
+                <w:rFonts w:ascii="Cambria Math" w:hAnsi="Cambria Math"/>
+                <w:szCs w:val="26"/>
+              </w:rPr>
+              <m:t>b</m:t>
+            </m:r>
+          </m:e>
+          <m:sub>
+            <m:r>
+              <w:rPr>
+                <w:rFonts w:ascii="Cambria Math" w:hAnsi="Cambria Math"/>
+                <w:szCs w:val="26"/>
+              </w:rPr>
+              <m:t>0</m:t>
+            </m:r>
+          </m:sub>
+        </m:sSub>
+        <m:r>
+          <w:rPr>
+            <w:rFonts w:ascii="Cambria Math" w:hAnsi="Cambria Math"/>
+            <w:szCs w:val="26"/>
+          </w:rPr>
+          <m:t>]</m:t>
+        </m:r>
+      </m:oMath>
+      <w:r>
+        <w:rPr>
+          <w:rFonts w:eastAsiaTheme="minorEastAsia"/>
+          <w:szCs w:val="26"/>
+        </w:rPr>
+        <w:t xml:space="preserve"> izolacji pierwiastka. W metodzie bisekcji, w każdej iteracji:</w:t>
+      </w:r>
+    </w:p>
+    <w:p>
+      <w:pPr>
+        <w:pStyle w:val="Akapitzlist"/>
+        <w:numPr>
+          <w:ilvl w:val="0"/>
+          <w:numId w:val="5"/>
+        </w:numPr>
+        <w:rPr>
+          <w:szCs w:val="26"/>
+        </w:rPr>
+      </w:pPr>
+      <w:r>
+        <w:rPr>
+          <w:szCs w:val="26"/>
+        </w:rPr>
+        <w:t xml:space="preserve">Bieżący przedział zawierający zero funkcji, </w:t>
+      </w:r>
+      <m:oMath>
+        <m:r>
+          <w:rPr>
+            <w:rFonts w:ascii="Cambria Math" w:hAnsi="Cambria Math"/>
+            <w:szCs w:val="26"/>
+          </w:rPr>
+          <m:t>[</m:t>
+        </m:r>
+        <m:sSub>
+          <m:sSubPr>
+            <m:ctrlPr>
+              <w:rPr>
+                <w:rFonts w:ascii="Cambria Math" w:hAnsi="Cambria Math"/>
+                <w:i/>
+                <w:szCs w:val="26"/>
+              </w:rPr>
+            </m:ctrlPr>
+          </m:sSubPr>
+          <m:e>
+            <m:r>
+              <w:rPr>
+                <w:rFonts w:ascii="Cambria Math" w:hAnsi="Cambria Math"/>
+                <w:szCs w:val="26"/>
+              </w:rPr>
+              <m:t>a</m:t>
+            </m:r>
+          </m:e>
+          <m:sub>
+            <m:r>
+              <w:rPr>
+                <w:rFonts w:ascii="Cambria Math" w:hAnsi="Cambria Math"/>
+                <w:szCs w:val="26"/>
+              </w:rPr>
+              <m:t>n</m:t>
+            </m:r>
+          </m:sub>
+        </m:sSub>
+        <m:r>
+          <w:rPr>
+            <w:rFonts w:ascii="Cambria Math" w:hAnsi="Cambria Math"/>
+            <w:szCs w:val="26"/>
+          </w:rPr>
+          <m:t>,</m:t>
+        </m:r>
+        <m:sSub>
+          <m:sSubPr>
+            <m:ctrlPr>
+              <w:rPr>
+                <w:rFonts w:ascii="Cambria Math" w:hAnsi="Cambria Math"/>
+                <w:i/>
+                <w:szCs w:val="26"/>
+              </w:rPr>
+            </m:ctrlPr>
+          </m:sSubPr>
+          <m:e>
+            <m:r>
+              <w:rPr>
+                <w:rFonts w:ascii="Cambria Math" w:hAnsi="Cambria Math"/>
+                <w:szCs w:val="26"/>
+              </w:rPr>
+              <m:t>b</m:t>
+            </m:r>
+          </m:e>
+          <m:sub>
+            <m:r>
+              <w:rPr>
+                <w:rFonts w:ascii="Cambria Math" w:hAnsi="Cambria Math"/>
+                <w:szCs w:val="26"/>
+              </w:rPr>
+              <m:t>n</m:t>
+            </m:r>
+          </m:sub>
+        </m:sSub>
+        <m:r>
+          <w:rPr>
+            <w:rFonts w:ascii="Cambria Math" w:hAnsi="Cambria Math"/>
+            <w:szCs w:val="26"/>
+          </w:rPr>
+          <m:t>]</m:t>
+        </m:r>
+      </m:oMath>
+      <w:r>
+        <w:rPr>
+          <w:rFonts w:eastAsiaTheme="minorEastAsia"/>
+          <w:szCs w:val="26"/>
+        </w:rPr>
+        <w:t xml:space="preserve">, jest dzielony na dwie połowy, punktem środkowym </w:t>
+      </w:r>
+      <m:oMath>
+        <m:sSub>
+          <m:sSubPr>
+            <m:ctrlPr>
+              <w:rPr>
+                <w:rFonts w:ascii="Cambria Math" w:eastAsiaTheme="minorEastAsia" w:hAnsi="Cambria Math"/>
+                <w:i/>
+                <w:szCs w:val="26"/>
+              </w:rPr>
+            </m:ctrlPr>
+          </m:sSubPr>
+          <m:e>
+            <m:r>
+              <w:rPr>
+                <w:rFonts w:ascii="Cambria Math" w:eastAsiaTheme="minorEastAsia" w:hAnsi="Cambria Math"/>
+                <w:szCs w:val="26"/>
+              </w:rPr>
+              <m:t>c</m:t>
+            </m:r>
+          </m:e>
+          <m:sub>
+            <m:r>
+              <w:rPr>
+                <w:rFonts w:ascii="Cambria Math" w:eastAsiaTheme="minorEastAsia" w:hAnsi="Cambria Math"/>
+                <w:szCs w:val="26"/>
+              </w:rPr>
+              <m:t>n</m:t>
+            </m:r>
+          </m:sub>
+        </m:sSub>
+      </m:oMath>
+      <w:r>
+        <w:rPr>
+          <w:rFonts w:eastAsiaTheme="minorEastAsia"/>
+          <w:szCs w:val="26"/>
+        </w:rPr>
+        <w:t xml:space="preserve">, </w:t>
+      </w:r>
+    </w:p>
+    <w:p>
+      <w:pPr>
+        <w:pStyle w:val="Akapitzlist"/>
+        <w:ind w:left="1440"/>
+        <w:jc w:val="center"/>
+        <w:rPr>
+          <w:rFonts w:eastAsiaTheme="minorEastAsia"/>
+          <w:szCs w:val="26"/>
+        </w:rPr>
+      </w:pPr>
+      <m:oMath>
+        <m:sSub>
+          <m:sSubPr>
+            <m:ctrlPr>
+              <w:rPr>
+                <w:rFonts w:ascii="Cambria Math" w:hAnsi="Cambria Math"/>
+                <w:i/>
+                <w:szCs w:val="26"/>
+              </w:rPr>
+            </m:ctrlPr>
+          </m:sSubPr>
+          <m:e>
+            <m:r>
+              <w:rPr>
+                <w:rFonts w:ascii="Cambria Math" w:hAnsi="Cambria Math"/>
+                <w:szCs w:val="26"/>
+              </w:rPr>
+              <m:t>c</m:t>
+            </m:r>
+          </m:e>
+          <m:sub>
+            <m:r>
+              <w:rPr>
+                <w:rFonts w:ascii="Cambria Math" w:hAnsi="Cambria Math"/>
+                <w:szCs w:val="26"/>
+              </w:rPr>
+              <m:t>n</m:t>
+            </m:r>
+          </m:sub>
+        </m:sSub>
+        <m:r>
+          <w:rPr>
+            <w:rFonts w:ascii="Cambria Math" w:hAnsi="Cambria Math"/>
+            <w:szCs w:val="26"/>
+          </w:rPr>
+          <m:t xml:space="preserve">= </m:t>
+        </m:r>
+        <m:f>
+          <m:fPr>
+            <m:ctrlPr>
+              <w:rPr>
+                <w:rFonts w:ascii="Cambria Math" w:hAnsi="Cambria Math"/>
+                <w:i/>
+                <w:szCs w:val="26"/>
+              </w:rPr>
+            </m:ctrlPr>
+          </m:fPr>
+          <m:num>
+            <m:sSub>
+              <m:sSubPr>
+                <m:ctrlPr>
+                  <w:rPr>
+                    <w:rFonts w:ascii="Cambria Math" w:hAnsi="Cambria Math"/>
+                    <w:i/>
+                    <w:szCs w:val="26"/>
+                  </w:rPr>
+                </m:ctrlPr>
+              </m:sSubPr>
+              <m:e>
+                <m:r>
+                  <w:rPr>
+                    <w:rFonts w:ascii="Cambria Math" w:hAnsi="Cambria Math"/>
+                    <w:szCs w:val="26"/>
+                  </w:rPr>
+                  <m:t>a</m:t>
+                </m:r>
+              </m:e>
+              <m:sub>
+                <m:r>
+                  <w:rPr>
+                    <w:rFonts w:ascii="Cambria Math" w:hAnsi="Cambria Math"/>
+                    <w:szCs w:val="26"/>
+                  </w:rPr>
+                  <m:t>n</m:t>
+                </m:r>
+              </m:sub>
+            </m:sSub>
+            <m:r>
+              <w:rPr>
+                <w:rFonts w:ascii="Cambria Math" w:hAnsi="Cambria Math"/>
+                <w:szCs w:val="26"/>
+              </w:rPr>
+              <m:t xml:space="preserve">+ </m:t>
+            </m:r>
+            <m:sSub>
+              <m:sSubPr>
+                <m:ctrlPr>
+                  <w:rPr>
+                    <w:rFonts w:ascii="Cambria Math" w:hAnsi="Cambria Math"/>
+                    <w:i/>
+                    <w:szCs w:val="26"/>
+                  </w:rPr>
+                </m:ctrlPr>
+              </m:sSubPr>
+              <m:e>
+                <m:r>
+                  <w:rPr>
+                    <w:rFonts w:ascii="Cambria Math" w:hAnsi="Cambria Math"/>
+                    <w:szCs w:val="26"/>
+                  </w:rPr>
+                  <m:t>b</m:t>
+                </m:r>
+              </m:e>
+              <m:sub>
+                <m:r>
+                  <w:rPr>
+                    <w:rFonts w:ascii="Cambria Math" w:hAnsi="Cambria Math"/>
+                    <w:szCs w:val="26"/>
+                  </w:rPr>
+                  <m:t>n</m:t>
+                </m:r>
+              </m:sub>
+            </m:sSub>
+          </m:num>
+          <m:den>
+            <m:r>
+              <w:rPr>
+                <w:rFonts w:ascii="Cambria Math" w:hAnsi="Cambria Math"/>
+                <w:szCs w:val="26"/>
+              </w:rPr>
+              <m:t>2</m:t>
+            </m:r>
+          </m:den>
+        </m:f>
+        <m:r>
+          <w:rPr>
+            <w:rFonts w:ascii="Cambria Math" w:hAnsi="Cambria Math"/>
+            <w:szCs w:val="26"/>
+          </w:rPr>
+          <m:t xml:space="preserve"> </m:t>
+        </m:r>
+      </m:oMath>
+      <w:r>
+        <w:rPr>
+          <w:rFonts w:eastAsiaTheme="minorEastAsia"/>
+          <w:szCs w:val="26"/>
+        </w:rPr>
+        <w:t>,</w:t>
+      </w:r>
+    </w:p>
+    <w:p>
+      <w:pPr>
+        <w:pStyle w:val="Akapitzlist"/>
+        <w:ind w:left="1440"/>
+        <w:rPr>
+          <w:rFonts w:eastAsiaTheme="minorEastAsia"/>
+          <w:szCs w:val="26"/>
+        </w:rPr>
+      </w:pPr>
+      <w:r>
+        <w:rPr>
+          <w:rFonts w:eastAsiaTheme="minorEastAsia"/>
+          <w:szCs w:val="26"/>
+        </w:rPr>
+        <w:t xml:space="preserve">i obliczana jest wartość funkcji w nowym punkcie </w:t>
+      </w:r>
+      <m:oMath>
+        <m:sSub>
+          <m:sSubPr>
+            <m:ctrlPr>
+              <w:rPr>
+                <w:rFonts w:ascii="Cambria Math" w:eastAsiaTheme="minorEastAsia" w:hAnsi="Cambria Math"/>
+                <w:i/>
+                <w:szCs w:val="26"/>
+              </w:rPr>
+            </m:ctrlPr>
+          </m:sSubPr>
+          <m:e>
+            <m:r>
+              <w:rPr>
+                <w:rFonts w:ascii="Cambria Math" w:eastAsiaTheme="minorEastAsia" w:hAnsi="Cambria Math"/>
+                <w:szCs w:val="26"/>
+              </w:rPr>
+              <m:t>f(</m:t>
+            </m:r>
+            <m:r>
+              <w:rPr>
+                <w:rFonts w:ascii="Cambria Math" w:eastAsiaTheme="minorEastAsia" w:hAnsi="Cambria Math"/>
+                <w:szCs w:val="26"/>
+              </w:rPr>
+              <m:t>c</m:t>
+            </m:r>
+          </m:e>
+          <m:sub>
+            <m:r>
+              <w:rPr>
+                <w:rFonts w:ascii="Cambria Math" w:eastAsiaTheme="minorEastAsia" w:hAnsi="Cambria Math"/>
+                <w:szCs w:val="26"/>
+              </w:rPr>
+              <m:t>n</m:t>
+            </m:r>
+          </m:sub>
+        </m:sSub>
+        <m:r>
+          <w:rPr>
+            <w:rFonts w:ascii="Cambria Math" w:eastAsiaTheme="minorEastAsia" w:hAnsi="Cambria Math"/>
+            <w:szCs w:val="26"/>
+          </w:rPr>
+          <m:t>)</m:t>
+        </m:r>
+      </m:oMath>
+      <w:r>
+        <w:rPr>
+          <w:rFonts w:eastAsiaTheme="minorEastAsia"/>
+          <w:szCs w:val="26"/>
+        </w:rPr>
+        <w:t>.</w:t>
+      </w:r>
+    </w:p>
+    <w:p>
+      <w:pPr>
+        <w:pStyle w:val="Akapitzlist"/>
+        <w:numPr>
+          <w:ilvl w:val="0"/>
+          <w:numId w:val="5"/>
+        </w:numPr>
+        <w:rPr>
+          <w:rFonts w:eastAsiaTheme="minorEastAsia"/>
+          <w:szCs w:val="26"/>
+        </w:rPr>
+      </w:pPr>
+      <w:r>
+        <w:rPr>
+          <w:rFonts w:eastAsiaTheme="minorEastAsia"/>
+          <w:szCs w:val="26"/>
+        </w:rPr>
+        <w:t xml:space="preserve">Obliczane są iloczyny </w:t>
+      </w:r>
+      <m:oMath>
+        <m:sSub>
+          <m:sSubPr>
+            <m:ctrlPr>
+              <w:rPr>
+                <w:rFonts w:ascii="Cambria Math" w:eastAsiaTheme="minorEastAsia" w:hAnsi="Cambria Math"/>
+                <w:i/>
+                <w:szCs w:val="26"/>
+              </w:rPr>
+            </m:ctrlPr>
+          </m:sSubPr>
+          <m:e>
+            <m:r>
+              <w:rPr>
+                <w:rFonts w:ascii="Cambria Math" w:eastAsiaTheme="minorEastAsia" w:hAnsi="Cambria Math"/>
+                <w:szCs w:val="26"/>
+              </w:rPr>
+              <m:t>f(</m:t>
+            </m:r>
+            <m:r>
+              <w:rPr>
+                <w:rFonts w:ascii="Cambria Math" w:eastAsiaTheme="minorEastAsia" w:hAnsi="Cambria Math"/>
+                <w:szCs w:val="26"/>
+              </w:rPr>
+              <m:t>a</m:t>
+            </m:r>
+          </m:e>
+          <m:sub>
+            <m:r>
+              <w:rPr>
+                <w:rFonts w:ascii="Cambria Math" w:eastAsiaTheme="minorEastAsia" w:hAnsi="Cambria Math"/>
+                <w:szCs w:val="26"/>
+              </w:rPr>
+              <m:t>n</m:t>
+            </m:r>
+          </m:sub>
+        </m:sSub>
+        <m:r>
+          <w:rPr>
+            <w:rFonts w:ascii="Cambria Math" w:eastAsiaTheme="minorEastAsia" w:hAnsi="Cambria Math"/>
+            <w:szCs w:val="26"/>
+          </w:rPr>
+          <m:t>)</m:t>
+        </m:r>
+        <m:r>
+          <w:rPr>
+            <w:rFonts w:ascii="Cambria Math" w:eastAsiaTheme="minorEastAsia" w:hAnsi="Cambria Math"/>
+            <w:szCs w:val="26"/>
+          </w:rPr>
+          <m:t xml:space="preserve"> </m:t>
+        </m:r>
+        <m:r>
+          <w:rPr>
+            <w:rFonts w:ascii="Cambria Math" w:eastAsiaTheme="minorEastAsia" w:hAnsi="Cambria Math"/>
+            <w:szCs w:val="26"/>
+          </w:rPr>
+          <m:t>*</m:t>
+        </m:r>
+        <m:r>
+          <w:rPr>
+            <w:rFonts w:ascii="Cambria Math" w:eastAsiaTheme="minorEastAsia" w:hAnsi="Cambria Math"/>
+            <w:szCs w:val="26"/>
+          </w:rPr>
+          <m:t xml:space="preserve"> </m:t>
+        </m:r>
+        <m:sSub>
+          <m:sSubPr>
+            <m:ctrlPr>
+              <w:rPr>
+                <w:rFonts w:ascii="Cambria Math" w:eastAsiaTheme="minorEastAsia" w:hAnsi="Cambria Math"/>
+                <w:i/>
+                <w:szCs w:val="26"/>
+              </w:rPr>
+            </m:ctrlPr>
+          </m:sSubPr>
+          <m:e>
+            <m:r>
+              <w:rPr>
+                <w:rFonts w:ascii="Cambria Math" w:eastAsiaTheme="minorEastAsia" w:hAnsi="Cambria Math"/>
+                <w:szCs w:val="26"/>
+              </w:rPr>
+              <m:t>f(</m:t>
+            </m:r>
+            <m:r>
+              <w:rPr>
+                <w:rFonts w:ascii="Cambria Math" w:eastAsiaTheme="minorEastAsia" w:hAnsi="Cambria Math"/>
+                <w:szCs w:val="26"/>
+              </w:rPr>
+              <m:t>c</m:t>
+            </m:r>
+          </m:e>
+          <m:sub>
+            <m:r>
+              <w:rPr>
+                <w:rFonts w:ascii="Cambria Math" w:eastAsiaTheme="minorEastAsia" w:hAnsi="Cambria Math"/>
+                <w:szCs w:val="26"/>
+              </w:rPr>
+              <m:t>n</m:t>
+            </m:r>
+          </m:sub>
+        </m:sSub>
+        <m:r>
+          <w:rPr>
+            <w:rFonts w:ascii="Cambria Math" w:eastAsiaTheme="minorEastAsia" w:hAnsi="Cambria Math"/>
+            <w:szCs w:val="26"/>
+          </w:rPr>
+          <m:t>)</m:t>
+        </m:r>
+      </m:oMath>
+      <w:r>
+        <w:rPr>
+          <w:rFonts w:eastAsiaTheme="minorEastAsia"/>
+          <w:szCs w:val="26"/>
+        </w:rPr>
+        <w:t xml:space="preserve"> </w:t>
+      </w:r>
+      <w:r>
+        <w:rPr>
+          <w:rFonts w:eastAsiaTheme="minorEastAsia"/>
+          <w:szCs w:val="26"/>
+        </w:rPr>
+        <w:t xml:space="preserve">i </w:t>
+      </w:r>
+      <m:oMath>
+        <m:sSub>
+          <m:sSubPr>
+            <m:ctrlPr>
+              <w:rPr>
+                <w:rFonts w:ascii="Cambria Math" w:eastAsiaTheme="minorEastAsia" w:hAnsi="Cambria Math"/>
+                <w:i/>
+                <w:szCs w:val="26"/>
+              </w:rPr>
+            </m:ctrlPr>
+          </m:sSubPr>
+          <m:e>
+            <m:r>
+              <w:rPr>
+                <w:rFonts w:ascii="Cambria Math" w:eastAsiaTheme="minorEastAsia" w:hAnsi="Cambria Math"/>
+                <w:szCs w:val="26"/>
+              </w:rPr>
+              <m:t>f(</m:t>
+            </m:r>
+            <m:r>
+              <w:rPr>
+                <w:rFonts w:ascii="Cambria Math" w:eastAsiaTheme="minorEastAsia" w:hAnsi="Cambria Math"/>
+                <w:szCs w:val="26"/>
+              </w:rPr>
+              <m:t>b</m:t>
+            </m:r>
+          </m:e>
+          <m:sub>
+            <m:r>
+              <w:rPr>
+                <w:rFonts w:ascii="Cambria Math" w:eastAsiaTheme="minorEastAsia" w:hAnsi="Cambria Math"/>
+                <w:szCs w:val="26"/>
+              </w:rPr>
+              <m:t>n</m:t>
+            </m:r>
+          </m:sub>
+        </m:sSub>
+        <m:r>
+          <w:rPr>
+            <w:rFonts w:ascii="Cambria Math" w:eastAsiaTheme="minorEastAsia" w:hAnsi="Cambria Math"/>
+            <w:szCs w:val="26"/>
+          </w:rPr>
+          <m:t xml:space="preserve">) * </m:t>
+        </m:r>
+        <m:sSub>
+          <m:sSubPr>
+            <m:ctrlPr>
+              <w:rPr>
+                <w:rFonts w:ascii="Cambria Math" w:eastAsiaTheme="minorEastAsia" w:hAnsi="Cambria Math"/>
+                <w:i/>
+                <w:szCs w:val="26"/>
+              </w:rPr>
+            </m:ctrlPr>
+          </m:sSubPr>
+          <m:e>
+            <m:r>
+              <w:rPr>
+                <w:rFonts w:ascii="Cambria Math" w:eastAsiaTheme="minorEastAsia" w:hAnsi="Cambria Math"/>
+                <w:szCs w:val="26"/>
+              </w:rPr>
+              <m:t>f(c</m:t>
+            </m:r>
+          </m:e>
+          <m:sub>
+            <m:r>
+              <w:rPr>
+                <w:rFonts w:ascii="Cambria Math" w:eastAsiaTheme="minorEastAsia" w:hAnsi="Cambria Math"/>
+                <w:szCs w:val="26"/>
+              </w:rPr>
+              <m:t>n</m:t>
+            </m:r>
+          </m:sub>
+        </m:sSub>
+        <m:r>
+          <w:rPr>
+            <w:rFonts w:ascii="Cambria Math" w:eastAsiaTheme="minorEastAsia" w:hAnsi="Cambria Math"/>
+            <w:szCs w:val="26"/>
+          </w:rPr>
+          <m:t>)</m:t>
+        </m:r>
+      </m:oMath>
+      <w:r>
+        <w:rPr>
+          <w:rFonts w:eastAsiaTheme="minorEastAsia"/>
+          <w:szCs w:val="26"/>
+        </w:rPr>
+        <w:t xml:space="preserve">, nowy przedział zawierający pierwiastek jest wybierany jako ten z dwóch podprzedziałów, któremu odpowiada iloczyn ujemny. Końce tego przedziału oznaczane są przez </w:t>
+      </w:r>
+      <m:oMath>
+        <m:sSub>
+          <m:sSubPr>
+            <m:ctrlPr>
+              <w:rPr>
+                <w:rFonts w:ascii="Cambria Math" w:hAnsi="Cambria Math"/>
+                <w:i/>
+                <w:szCs w:val="26"/>
+              </w:rPr>
+            </m:ctrlPr>
+          </m:sSubPr>
+          <m:e>
+            <m:r>
+              <w:rPr>
+                <w:rFonts w:ascii="Cambria Math" w:hAnsi="Cambria Math"/>
+                <w:szCs w:val="26"/>
+              </w:rPr>
+              <m:t>a</m:t>
+            </m:r>
+          </m:e>
+          <m:sub>
+            <m:r>
+              <w:rPr>
+                <w:rFonts w:ascii="Cambria Math" w:hAnsi="Cambria Math"/>
+                <w:szCs w:val="26"/>
+              </w:rPr>
+              <m:t>n</m:t>
+            </m:r>
+            <m:r>
+              <w:rPr>
+                <w:rFonts w:ascii="Cambria Math" w:hAnsi="Cambria Math"/>
+                <w:szCs w:val="26"/>
+              </w:rPr>
+              <m:t>+1</m:t>
+            </m:r>
+          </m:sub>
+        </m:sSub>
+      </m:oMath>
+      <w:r>
+        <w:rPr>
+          <w:rFonts w:eastAsiaTheme="minorEastAsia"/>
+          <w:szCs w:val="26"/>
+        </w:rPr>
+        <w:t>,</w:t>
+      </w:r>
+      <w:r>
+        <w:rPr>
+          <w:rFonts w:eastAsiaTheme="minorEastAsia"/>
+          <w:szCs w:val="26"/>
+        </w:rPr>
+        <w:t xml:space="preserve"> </w:t>
+      </w:r>
+      <m:oMath>
+        <m:sSub>
+          <m:sSubPr>
+            <m:ctrlPr>
+              <w:rPr>
+                <w:rFonts w:ascii="Cambria Math" w:hAnsi="Cambria Math"/>
+                <w:i/>
+                <w:szCs w:val="26"/>
+              </w:rPr>
+            </m:ctrlPr>
+          </m:sSubPr>
+          <m:e>
+            <m:r>
+              <w:rPr>
+                <w:rFonts w:ascii="Cambria Math" w:hAnsi="Cambria Math"/>
+                <w:szCs w:val="26"/>
+              </w:rPr>
+              <m:t>b</m:t>
+            </m:r>
+          </m:e>
+          <m:sub>
+            <m:r>
+              <w:rPr>
+                <w:rFonts w:ascii="Cambria Math" w:hAnsi="Cambria Math"/>
+                <w:szCs w:val="26"/>
+              </w:rPr>
+              <m:t>n+1</m:t>
+            </m:r>
+          </m:sub>
+        </m:sSub>
+      </m:oMath>
+      <w:r>
+        <w:rPr>
+          <w:rFonts w:eastAsiaTheme="minorEastAsia"/>
+          <w:szCs w:val="26"/>
+        </w:rPr>
+        <w:t>.</w:t>
+      </w:r>
+    </w:p>
+    <w:p>
+      <w:pPr>
+        <w:ind w:left="708"/>
+        <w:rPr>
+          <w:rFonts w:eastAsiaTheme="minorEastAsia"/>
+          <w:szCs w:val="26"/>
+        </w:rPr>
+      </w:pPr>
+      <w:r>
+        <w:rPr>
+          <w:rFonts w:eastAsiaTheme="minorEastAsia"/>
+          <w:szCs w:val="26"/>
+        </w:rPr>
+        <w:t xml:space="preserve">Metoda jest powtarzana tak długo, aż np. </w:t>
+      </w:r>
+      <m:oMath>
+        <m:d>
+          <m:dPr>
+            <m:begChr m:val="|"/>
+            <m:ctrlPr>
+              <w:rPr>
+                <w:rFonts w:ascii="Cambria Math" w:eastAsiaTheme="minorEastAsia" w:hAnsi="Cambria Math"/>
+                <w:i/>
+                <w:szCs w:val="26"/>
+              </w:rPr>
+            </m:ctrlPr>
+          </m:dPr>
+          <m:e>
+            <m:sSub>
+              <m:sSubPr>
+                <m:ctrlPr>
+                  <w:rPr>
+                    <w:rFonts w:ascii="Cambria Math" w:eastAsiaTheme="minorEastAsia" w:hAnsi="Cambria Math"/>
+                    <w:i/>
+                    <w:szCs w:val="26"/>
+                  </w:rPr>
+                </m:ctrlPr>
+              </m:sSubPr>
+              <m:e>
+                <m:r>
+                  <w:rPr>
+                    <w:rFonts w:ascii="Cambria Math" w:eastAsiaTheme="minorEastAsia" w:hAnsi="Cambria Math"/>
+                    <w:szCs w:val="26"/>
+                  </w:rPr>
+                  <m:t>f(c</m:t>
+                </m:r>
+              </m:e>
+              <m:sub>
+                <m:r>
+                  <w:rPr>
+                    <w:rFonts w:ascii="Cambria Math" w:eastAsiaTheme="minorEastAsia" w:hAnsi="Cambria Math"/>
+                    <w:szCs w:val="26"/>
+                  </w:rPr>
+                  <m:t>n</m:t>
+                </m:r>
+              </m:sub>
+            </m:sSub>
+          </m:e>
+        </m:d>
+        <m:r>
+          <w:rPr>
+            <w:rFonts w:ascii="Cambria Math" w:eastAsiaTheme="minorEastAsia" w:hAnsi="Cambria Math"/>
+            <w:szCs w:val="26"/>
+          </w:rPr>
+          <m:t>| ≤ δ</m:t>
+        </m:r>
+      </m:oMath>
+      <w:r>
+        <w:rPr>
+          <w:rFonts w:eastAsiaTheme="minorEastAsia"/>
+          <w:szCs w:val="26"/>
+        </w:rPr>
+        <w:t xml:space="preserve">, gdzie </w:t>
+      </w:r>
+      <m:oMath>
+        <m:r>
+          <w:rPr>
+            <w:rFonts w:ascii="Cambria Math" w:eastAsiaTheme="minorEastAsia" w:hAnsi="Cambria Math"/>
+            <w:szCs w:val="26"/>
+          </w:rPr>
+          <m:t>δ</m:t>
+        </m:r>
+      </m:oMath>
+      <w:r>
+        <w:rPr>
+          <w:rFonts w:eastAsiaTheme="minorEastAsia"/>
+          <w:szCs w:val="26"/>
+        </w:rPr>
+        <w:t xml:space="preserve"> to założona dokładność rozwiązania. Test ten może być nieprecyzyjny dla funkcji których pochodna jest bardzo mała w otoczeniu zera funkcji, dlatego też sprawdzana jest długość przedziału, </w:t>
+      </w:r>
+      <m:oMath>
+        <m:sSub>
+          <m:sSubPr>
+            <m:ctrlPr>
+              <w:rPr>
+                <w:rFonts w:ascii="Cambria Math" w:hAnsi="Cambria Math"/>
+                <w:i/>
+                <w:szCs w:val="26"/>
+              </w:rPr>
+            </m:ctrlPr>
+          </m:sSubPr>
+          <m:e>
+            <m:r>
+              <w:rPr>
+                <w:rFonts w:ascii="Cambria Math" w:hAnsi="Cambria Math"/>
+                <w:szCs w:val="26"/>
+              </w:rPr>
+              <m:t>b</m:t>
+            </m:r>
+          </m:e>
+          <m:sub>
+            <m:r>
+              <w:rPr>
+                <w:rFonts w:ascii="Cambria Math" w:hAnsi="Cambria Math"/>
+                <w:szCs w:val="26"/>
+              </w:rPr>
+              <m:t>n</m:t>
+            </m:r>
+          </m:sub>
+        </m:sSub>
+        <m:r>
+          <w:rPr>
+            <w:rFonts w:ascii="Cambria Math" w:hAnsi="Cambria Math"/>
+            <w:szCs w:val="26"/>
+          </w:rPr>
+          <m:t xml:space="preserve">- </m:t>
+        </m:r>
+        <m:sSub>
+          <m:sSubPr>
+            <m:ctrlPr>
+              <w:rPr>
+                <w:rFonts w:ascii="Cambria Math" w:hAnsi="Cambria Math"/>
+                <w:i/>
+                <w:szCs w:val="26"/>
+              </w:rPr>
+            </m:ctrlPr>
+          </m:sSubPr>
+          <m:e>
+            <m:r>
+              <w:rPr>
+                <w:rFonts w:ascii="Cambria Math" w:hAnsi="Cambria Math"/>
+                <w:szCs w:val="26"/>
+              </w:rPr>
+              <m:t>a</m:t>
+            </m:r>
+          </m:e>
+          <m:sub>
+            <m:r>
+              <w:rPr>
+                <w:rFonts w:ascii="Cambria Math" w:hAnsi="Cambria Math"/>
+                <w:szCs w:val="26"/>
+              </w:rPr>
+              <m:t>n</m:t>
+            </m:r>
+          </m:sub>
+        </m:sSub>
+      </m:oMath>
+      <w:r>
+        <w:rPr>
+          <w:rFonts w:eastAsiaTheme="minorEastAsia"/>
+          <w:szCs w:val="26"/>
+        </w:rPr>
+        <w:t>,</w:t>
+      </w:r>
+      <w:r>
+        <w:rPr>
+          <w:rFonts w:eastAsiaTheme="minorEastAsia"/>
+          <w:szCs w:val="26"/>
+        </w:rPr>
+        <w:t xml:space="preserve"> żądając aby była dostatecznie mała.</w:t>
+      </w:r>
+    </w:p>
+    <w:p>
+      <w:pPr>
+        <w:ind w:left="708"/>
+        <w:rPr>
+          <w:rFonts w:eastAsiaTheme="minorEastAsia"/>
+          <w:szCs w:val="26"/>
+        </w:rPr>
+      </w:pPr>
+      <w:r>
+        <w:rPr>
+          <w:rFonts w:eastAsiaTheme="minorEastAsia"/>
+          <w:szCs w:val="26"/>
+        </w:rPr>
+        <w:t>Dokładność rozwiązania uzyskanego metodą bisekcji zależy jedynie od ilości wykonanych iteracji, a nie</w:t>
+      </w:r>
+      <w:r>
+        <w:rPr>
+          <w:rFonts w:eastAsiaTheme="minorEastAsia"/>
+          <w:szCs w:val="26"/>
+        </w:rPr>
+        <w:t xml:space="preserve"> zależy od dokładności obliczania</w:t>
+      </w:r>
+      <w:r>
+        <w:rPr>
+          <w:rFonts w:eastAsiaTheme="minorEastAsia"/>
+          <w:szCs w:val="26"/>
+        </w:rPr>
+        <w:t xml:space="preserve"> wartości funkcji</w:t>
+      </w:r>
+      <w:r>
+        <w:rPr>
+          <w:rFonts w:eastAsiaTheme="minorEastAsia"/>
+          <w:szCs w:val="26"/>
+        </w:rPr>
+        <w:t xml:space="preserve"> </w:t>
+      </w:r>
+      <m:oMath>
+        <m:r>
+          <w:rPr>
+            <w:rFonts w:ascii="Cambria Math" w:eastAsiaTheme="minorEastAsia" w:hAnsi="Cambria Math"/>
+            <w:szCs w:val="26"/>
+          </w:rPr>
+          <m:t>f</m:t>
+        </m:r>
+        <m:d>
+          <m:dPr>
+            <m:ctrlPr>
+              <w:rPr>
+                <w:rFonts w:ascii="Cambria Math" w:eastAsiaTheme="minorEastAsia" w:hAnsi="Cambria Math"/>
+                <w:i/>
+                <w:szCs w:val="26"/>
+              </w:rPr>
+            </m:ctrlPr>
+          </m:dPr>
+          <m:e>
+            <m:r>
+              <w:rPr>
+                <w:rFonts w:ascii="Cambria Math" w:eastAsiaTheme="minorEastAsia" w:hAnsi="Cambria Math"/>
+                <w:szCs w:val="26"/>
+              </w:rPr>
+              <m:t>x</m:t>
+            </m:r>
+          </m:e>
+        </m:d>
+      </m:oMath>
+      <w:r>
+        <w:rPr>
+          <w:rFonts w:eastAsiaTheme="minorEastAsia"/>
+          <w:szCs w:val="26"/>
+        </w:rPr>
+        <w:t xml:space="preserve"> na krańcach kolejnych przedziałów izolowanego pierwiastka. Niech </w:t>
+      </w:r>
+      <m:oMath>
+        <m:sSub>
+          <m:sSubPr>
+            <m:ctrlPr>
+              <w:rPr>
+                <w:rFonts w:ascii="Cambria Math" w:eastAsiaTheme="minorEastAsia" w:hAnsi="Cambria Math"/>
+                <w:i/>
+                <w:szCs w:val="26"/>
+              </w:rPr>
+            </m:ctrlPr>
+          </m:sSubPr>
+          <m:e>
+            <m:r>
+              <w:rPr>
+                <w:rFonts w:ascii="Cambria Math" w:eastAsiaTheme="minorEastAsia" w:hAnsi="Cambria Math"/>
+                <w:szCs w:val="26"/>
+              </w:rPr>
+              <m:t>ε</m:t>
+            </m:r>
+          </m:e>
+          <m:sub>
+            <m:r>
+              <w:rPr>
+                <w:rFonts w:ascii="Cambria Math" w:eastAsiaTheme="minorEastAsia" w:hAnsi="Cambria Math"/>
+                <w:szCs w:val="26"/>
+              </w:rPr>
+              <m:t>n</m:t>
+            </m:r>
+          </m:sub>
+        </m:sSub>
+        <m:r>
+          <w:rPr>
+            <w:rFonts w:ascii="Cambria Math" w:eastAsiaTheme="minorEastAsia" w:hAnsi="Cambria Math"/>
+            <w:szCs w:val="26"/>
+          </w:rPr>
+          <m:t xml:space="preserve">= </m:t>
+        </m:r>
+        <m:sSub>
+          <m:sSubPr>
+            <m:ctrlPr>
+              <w:rPr>
+                <w:rFonts w:ascii="Cambria Math" w:eastAsiaTheme="minorEastAsia" w:hAnsi="Cambria Math"/>
+                <w:i/>
+                <w:szCs w:val="26"/>
+              </w:rPr>
+            </m:ctrlPr>
+          </m:sSubPr>
+          <m:e>
+            <m:r>
+              <w:rPr>
+                <w:rFonts w:ascii="Cambria Math" w:eastAsiaTheme="minorEastAsia" w:hAnsi="Cambria Math"/>
+                <w:szCs w:val="26"/>
+              </w:rPr>
+              <m:t>b</m:t>
+            </m:r>
+          </m:e>
+          <m:sub>
+            <m:r>
+              <w:rPr>
+                <w:rFonts w:ascii="Cambria Math" w:eastAsiaTheme="minorEastAsia" w:hAnsi="Cambria Math"/>
+                <w:szCs w:val="26"/>
+              </w:rPr>
+              <m:t>n</m:t>
+            </m:r>
+          </m:sub>
+        </m:sSub>
+        <m:r>
+          <w:rPr>
+            <w:rFonts w:ascii="Cambria Math" w:eastAsiaTheme="minorEastAsia" w:hAnsi="Cambria Math"/>
+            <w:szCs w:val="26"/>
+          </w:rPr>
+          <m:t xml:space="preserve">- </m:t>
+        </m:r>
+        <m:sSub>
+          <m:sSubPr>
+            <m:ctrlPr>
+              <w:rPr>
+                <w:rFonts w:ascii="Cambria Math" w:eastAsiaTheme="minorEastAsia" w:hAnsi="Cambria Math"/>
+                <w:i/>
+                <w:szCs w:val="26"/>
+              </w:rPr>
+            </m:ctrlPr>
+          </m:sSubPr>
+          <m:e>
+            <m:r>
+              <w:rPr>
+                <w:rFonts w:ascii="Cambria Math" w:eastAsiaTheme="minorEastAsia" w:hAnsi="Cambria Math"/>
+                <w:szCs w:val="26"/>
+              </w:rPr>
+              <m:t>a</m:t>
+            </m:r>
+          </m:e>
+          <m:sub>
+            <m:r>
+              <w:rPr>
+                <w:rFonts w:ascii="Cambria Math" w:eastAsiaTheme="minorEastAsia" w:hAnsi="Cambria Math"/>
+                <w:szCs w:val="26"/>
+              </w:rPr>
+              <m:t>n</m:t>
+            </m:r>
+          </m:sub>
+        </m:sSub>
+      </m:oMath>
+      <w:r>
+        <w:rPr>
+          <w:rFonts w:eastAsiaTheme="minorEastAsia"/>
+          <w:szCs w:val="26"/>
+        </w:rPr>
+        <w:t xml:space="preserve"> oznacza długość </w:t>
+      </w:r>
+      <w:r>
+        <w:rPr>
+          <w:rFonts w:eastAsiaTheme="minorEastAsia"/>
+          <w:szCs w:val="26"/>
+        </w:rPr>
+        <w:t xml:space="preserve">przedziału w </w:t>
+      </w:r>
+      <w:r>
+        <w:rPr>
+          <w:rFonts w:eastAsiaTheme="minorEastAsia"/>
+          <w:szCs w:val="26"/>
+        </w:rPr>
+        <w:br/>
+      </w:r>
+      <m:oMath>
+        <m:r>
+          <w:rPr>
+            <w:rFonts w:ascii="Cambria Math" w:eastAsiaTheme="minorEastAsia" w:hAnsi="Cambria Math"/>
+            <w:szCs w:val="26"/>
+          </w:rPr>
+          <m:t>n</m:t>
+        </m:r>
+      </m:oMath>
+      <w:r>
+        <w:rPr>
+          <w:rFonts w:eastAsiaTheme="minorEastAsia"/>
+          <w:szCs w:val="26"/>
+        </w:rPr>
+        <w:t xml:space="preserve">-tym kroku iteracji, </w:t>
+      </w:r>
+      <m:oMath>
+        <m:sSub>
+          <m:sSubPr>
+            <m:ctrlPr>
+              <w:rPr>
+                <w:rFonts w:ascii="Cambria Math" w:eastAsiaTheme="minorEastAsia" w:hAnsi="Cambria Math"/>
+                <w:i/>
+                <w:szCs w:val="26"/>
+              </w:rPr>
+            </m:ctrlPr>
+          </m:sSubPr>
+          <m:e>
+            <m:r>
+              <w:rPr>
+                <w:rFonts w:ascii="Cambria Math" w:eastAsiaTheme="minorEastAsia" w:hAnsi="Cambria Math"/>
+                <w:szCs w:val="26"/>
+              </w:rPr>
+              <m:t>ε</m:t>
+            </m:r>
+          </m:e>
+          <m:sub>
+            <m:r>
+              <w:rPr>
+                <w:rFonts w:ascii="Cambria Math" w:eastAsiaTheme="minorEastAsia" w:hAnsi="Cambria Math"/>
+                <w:szCs w:val="26"/>
+              </w:rPr>
+              <m:t>0</m:t>
+            </m:r>
+          </m:sub>
+        </m:sSub>
+        <m:r>
+          <w:rPr>
+            <w:rFonts w:ascii="Cambria Math" w:eastAsiaTheme="minorEastAsia" w:hAnsi="Cambria Math"/>
+            <w:szCs w:val="26"/>
+          </w:rPr>
+          <m:t>=</m:t>
+        </m:r>
+        <m:d>
+          <m:dPr>
+            <m:begChr m:val="["/>
+            <m:endChr m:val="]"/>
+            <m:ctrlPr>
+              <w:rPr>
+                <w:rFonts w:ascii="Cambria Math" w:eastAsiaTheme="minorEastAsia" w:hAnsi="Cambria Math"/>
+                <w:i/>
+                <w:szCs w:val="26"/>
+              </w:rPr>
+            </m:ctrlPr>
+          </m:dPr>
+          <m:e>
+            <m:r>
+              <w:rPr>
+                <w:rFonts w:ascii="Cambria Math" w:eastAsiaTheme="minorEastAsia" w:hAnsi="Cambria Math"/>
+                <w:szCs w:val="26"/>
+              </w:rPr>
+              <m:t>a, b</m:t>
+            </m:r>
+          </m:e>
+        </m:d>
+        <m:r>
+          <w:rPr>
+            <w:rFonts w:ascii="Cambria Math" w:eastAsiaTheme="minorEastAsia" w:hAnsi="Cambria Math"/>
+            <w:szCs w:val="26"/>
+          </w:rPr>
+          <m:t>, n=0,1,2, …</m:t>
+        </m:r>
+      </m:oMath>
+    </w:p>
+    <w:p>
+      <w:pPr>
+        <w:ind w:left="708"/>
+        <w:rPr>
+          <w:rFonts w:eastAsiaTheme="minorEastAsia"/>
+          <w:szCs w:val="26"/>
+        </w:rPr>
+      </w:pPr>
+      <w:r>
+        <w:rPr>
+          <w:rFonts w:eastAsiaTheme="minorEastAsia"/>
+          <w:szCs w:val="26"/>
+        </w:rPr>
+        <w:t>Wówczas</w:t>
+      </w:r>
+    </w:p>
+    <w:p>
+      <w:pPr>
+        <w:ind w:left="708"/>
+        <w:rPr>
+          <w:rFonts w:eastAsiaTheme="minorEastAsia"/>
+          <w:szCs w:val="26"/>
+        </w:rPr>
+      </w:pPr>
+      <m:oMathPara>
+        <m:oMath>
+          <m:sSub>
+            <m:sSubPr>
+              <m:ctrlPr>
+                <w:rPr>
+                  <w:rFonts w:ascii="Cambria Math" w:eastAsiaTheme="minorEastAsia" w:hAnsi="Cambria Math"/>
+                  <w:i/>
+                  <w:szCs w:val="26"/>
+                </w:rPr>
+              </m:ctrlPr>
+            </m:sSubPr>
+            <m:e>
+              <m:r>
+                <w:rPr>
+                  <w:rFonts w:ascii="Cambria Math" w:eastAsiaTheme="minorEastAsia" w:hAnsi="Cambria Math"/>
+                  <w:szCs w:val="26"/>
+                </w:rPr>
+                <m:t>ε</m:t>
+              </m:r>
+            </m:e>
+            <m:sub>
+              <m:r>
+                <w:rPr>
+                  <w:rFonts w:ascii="Cambria Math" w:eastAsiaTheme="minorEastAsia" w:hAnsi="Cambria Math"/>
+                  <w:szCs w:val="26"/>
+                </w:rPr>
+                <m:t>n+1</m:t>
+              </m:r>
+            </m:sub>
+          </m:sSub>
+          <m:r>
+            <w:rPr>
+              <w:rFonts w:ascii="Cambria Math" w:eastAsiaTheme="minorEastAsia" w:hAnsi="Cambria Math"/>
+              <w:szCs w:val="26"/>
+            </w:rPr>
+            <m:t xml:space="preserve">= </m:t>
+          </m:r>
+          <m:f>
+            <m:fPr>
+              <m:ctrlPr>
+                <w:rPr>
+                  <w:rFonts w:ascii="Cambria Math" w:eastAsiaTheme="minorEastAsia" w:hAnsi="Cambria Math"/>
+                  <w:i/>
+                  <w:szCs w:val="26"/>
+                </w:rPr>
+              </m:ctrlPr>
+            </m:fPr>
+            <m:num>
+              <m:r>
+                <w:rPr>
+                  <w:rFonts w:ascii="Cambria Math" w:eastAsiaTheme="minorEastAsia" w:hAnsi="Cambria Math"/>
+                  <w:szCs w:val="26"/>
+                </w:rPr>
+                <m:t>1</m:t>
+              </m:r>
+            </m:num>
+            <m:den>
+              <m:r>
+                <w:rPr>
+                  <w:rFonts w:ascii="Cambria Math" w:eastAsiaTheme="minorEastAsia" w:hAnsi="Cambria Math"/>
+                  <w:szCs w:val="26"/>
+                </w:rPr>
+                <m:t>2</m:t>
+              </m:r>
+            </m:den>
+          </m:f>
+          <m:r>
+            <w:rPr>
+              <w:rFonts w:ascii="Cambria Math" w:eastAsiaTheme="minorEastAsia" w:hAnsi="Cambria Math"/>
+              <w:szCs w:val="26"/>
+            </w:rPr>
+            <m:t xml:space="preserve"> </m:t>
+          </m:r>
+          <m:sSub>
+            <m:sSubPr>
+              <m:ctrlPr>
+                <w:rPr>
+                  <w:rFonts w:ascii="Cambria Math" w:eastAsiaTheme="minorEastAsia" w:hAnsi="Cambria Math"/>
+                  <w:i/>
+                  <w:szCs w:val="26"/>
+                </w:rPr>
+              </m:ctrlPr>
+            </m:sSubPr>
+            <m:e>
+              <m:r>
+                <w:rPr>
+                  <w:rFonts w:ascii="Cambria Math" w:eastAsiaTheme="minorEastAsia" w:hAnsi="Cambria Math"/>
+                  <w:szCs w:val="26"/>
+                </w:rPr>
+                <m:t>ε</m:t>
+              </m:r>
+            </m:e>
+            <m:sub>
+              <m:r>
+                <w:rPr>
+                  <w:rFonts w:ascii="Cambria Math" w:eastAsiaTheme="minorEastAsia" w:hAnsi="Cambria Math"/>
+                  <w:szCs w:val="26"/>
+                </w:rPr>
+                <m:t>n</m:t>
+              </m:r>
+            </m:sub>
+          </m:sSub>
+        </m:oMath>
+      </m:oMathPara>
+    </w:p>
+    <w:p>
+      <w:pPr>
+        <w:rPr>
+          <w:rFonts w:eastAsiaTheme="minorEastAsia"/>
+          <w:szCs w:val="26"/>
+        </w:rPr>
+      </w:pPr>
+    </w:p>
+    <w:p>
+      <w:pPr>
+        <w:ind w:firstLine="708"/>
+        <w:rPr>
+          <w:rFonts w:eastAsiaTheme="minorEastAsia"/>
+          <w:szCs w:val="26"/>
+        </w:rPr>
+      </w:pPr>
+      <w:r>
+        <w:rPr>
+          <w:rFonts w:eastAsiaTheme="minorEastAsia"/>
+          <w:szCs w:val="26"/>
+        </w:rPr>
+        <w:t>Stąd metoda bisekcji jest zbieżna liniowo (</w:t>
+      </w:r>
+      <m:oMath>
+        <m:r>
+          <w:rPr>
+            <w:rFonts w:ascii="Cambria Math" w:eastAsiaTheme="minorEastAsia" w:hAnsi="Cambria Math"/>
+            <w:szCs w:val="26"/>
+          </w:rPr>
+          <m:t>p = 1</m:t>
+        </m:r>
+      </m:oMath>
+      <w:r>
+        <w:rPr>
+          <w:rFonts w:eastAsiaTheme="minorEastAsia"/>
+          <w:szCs w:val="26"/>
+        </w:rPr>
+        <w:t>), z ilorazem zbieżno</w:t>
+      </w:r>
       <w:bookmarkStart w:id="0" w:name="_GoBack"/>
       <w:bookmarkEnd w:id="0"/>
+      <w:r>
+        <w:rPr>
+          <w:rFonts w:eastAsiaTheme="minorEastAsia"/>
+          <w:szCs w:val="26"/>
+        </w:rPr>
+        <w:t xml:space="preserve">ści </w:t>
+      </w:r>
+      <m:oMath>
+        <m:r>
+          <w:rPr>
+            <w:rFonts w:ascii="Cambria Math" w:eastAsiaTheme="minorEastAsia" w:hAnsi="Cambria Math"/>
+            <w:szCs w:val="26"/>
+          </w:rPr>
+          <m:t>k = 0.5</m:t>
+        </m:r>
+      </m:oMath>
+      <w:r>
+        <w:rPr>
+          <w:rFonts w:eastAsiaTheme="minorEastAsia"/>
+          <w:szCs w:val="26"/>
+        </w:rPr>
+        <w:t>.</w:t>
+      </w:r>
     </w:p>
     <w:sectPr>
-      <w:headerReference w:type="first" r:id="rId9"/>
+      <w:headerReference w:type="first" r:id="rId10"/>
       <w:pgSz w:w="11906" w:h="16838"/>
       <w:pgMar w:top="1417" w:right="1417" w:bottom="993" w:left="1417" w:header="708" w:footer="708" w:gutter="0"/>
       <w:cols w:space="708"/>
@@ -466,7 +1909,7 @@
 </file>
 
 <file path=word/endnotes.xml><?xml version="1.0" encoding="utf-8"?>
-<w:endnotes xmlns:wpc="http://schemas.microsoft.com/office/word/2010/wordprocessingCanvas" xmlns:mc="http://schemas.openxmlformats.org/markup-compatibility/2006" xmlns:o="urn:schemas-microsoft-com:office:office" xmlns:r="http://schemas.openxmlformats.org/officeDocument/2006/relationships" xmlns:m="http://schemas.openxmlformats.org/officeDocument/2006/math" xmlns:v="urn:schemas-microsoft-com:vml" xmlns:wp14="http://schemas.microsoft.com/office/word/2010/wordprocessingDrawing" xmlns:wp="http://schemas.openxmlformats.org/drawingml/2006/wordprocessingDrawing" xmlns:w10="urn:schemas-microsoft-com:office:word" xmlns:w="http://schemas.openxmlformats.org/wordprocessingml/2006/main" xmlns:w14="http://schemas.microsoft.com/office/word/2010/wordml" xmlns:w15="http://schemas.microsoft.com/office/word/2012/wordml" xmlns:wpg="http://schemas.microsoft.com/office/word/2010/wordprocessingGroup" xmlns:wpi="http://schemas.microsoft.com/office/word/2010/wordprocessingInk" xmlns:wne="http://schemas.microsoft.com/office/word/2006/wordml" xmlns:wps="http://schemas.microsoft.com/office/word/2010/wordprocessingShape" mc:Ignorable="w14 w15 wp14">
+<w:endnotes xmlns:wpc="http://schemas.microsoft.com/office/word/2010/wordprocessingCanvas" xmlns:mc="http://schemas.openxmlformats.org/markup-compatibility/2006" xmlns:o="urn:schemas-microsoft-com:office:office" xmlns:r="http://schemas.openxmlformats.org/officeDocument/2006/relationships" xmlns:m="http://schemas.openxmlformats.org/officeDocument/2006/math" xmlns:v="urn:schemas-microsoft-com:vml" xmlns:wp14="http://schemas.microsoft.com/office/word/2010/wordprocessingDrawing" xmlns:wp="http://schemas.openxmlformats.org/drawingml/2006/wordprocessingDrawing" xmlns:w10="urn:schemas-microsoft-com:office:word" xmlns:w="http://schemas.openxmlformats.org/wordprocessingml/2006/main" xmlns:w14="http://schemas.microsoft.com/office/word/2010/wordml" xmlns:wpg="http://schemas.microsoft.com/office/word/2010/wordprocessingGroup" xmlns:wpi="http://schemas.microsoft.com/office/word/2010/wordprocessingInk" xmlns:wne="http://schemas.microsoft.com/office/word/2006/wordml" xmlns:wps="http://schemas.microsoft.com/office/word/2010/wordprocessingShape" mc:Ignorable="w14 wp14">
   <w:endnote w:type="separator" w:id="-1">
     <w:p>
       <w:pPr>
@@ -491,7 +1934,7 @@
 </file>
 
 <file path=word/footnotes.xml><?xml version="1.0" encoding="utf-8"?>
-<w:footnotes xmlns:wpc="http://schemas.microsoft.com/office/word/2010/wordprocessingCanvas" xmlns:mc="http://schemas.openxmlformats.org/markup-compatibility/2006" xmlns:o="urn:schemas-microsoft-com:office:office" xmlns:r="http://schemas.openxmlformats.org/officeDocument/2006/relationships" xmlns:m="http://schemas.openxmlformats.org/officeDocument/2006/math" xmlns:v="urn:schemas-microsoft-com:vml" xmlns:wp14="http://schemas.microsoft.com/office/word/2010/wordprocessingDrawing" xmlns:wp="http://schemas.openxmlformats.org/drawingml/2006/wordprocessingDrawing" xmlns:w10="urn:schemas-microsoft-com:office:word" xmlns:w="http://schemas.openxmlformats.org/wordprocessingml/2006/main" xmlns:w14="http://schemas.microsoft.com/office/word/2010/wordml" xmlns:w15="http://schemas.microsoft.com/office/word/2012/wordml" xmlns:wpg="http://schemas.microsoft.com/office/word/2010/wordprocessingGroup" xmlns:wpi="http://schemas.microsoft.com/office/word/2010/wordprocessingInk" xmlns:wne="http://schemas.microsoft.com/office/word/2006/wordml" xmlns:wps="http://schemas.microsoft.com/office/word/2010/wordprocessingShape" mc:Ignorable="w14 w15 wp14">
+<w:footnotes xmlns:wpc="http://schemas.microsoft.com/office/word/2010/wordprocessingCanvas" xmlns:mc="http://schemas.openxmlformats.org/markup-compatibility/2006" xmlns:o="urn:schemas-microsoft-com:office:office" xmlns:r="http://schemas.openxmlformats.org/officeDocument/2006/relationships" xmlns:m="http://schemas.openxmlformats.org/officeDocument/2006/math" xmlns:v="urn:schemas-microsoft-com:vml" xmlns:wp14="http://schemas.microsoft.com/office/word/2010/wordprocessingDrawing" xmlns:wp="http://schemas.openxmlformats.org/drawingml/2006/wordprocessingDrawing" xmlns:w10="urn:schemas-microsoft-com:office:word" xmlns:w="http://schemas.openxmlformats.org/wordprocessingml/2006/main" xmlns:w14="http://schemas.microsoft.com/office/word/2010/wordml" xmlns:wpg="http://schemas.microsoft.com/office/word/2010/wordprocessingGroup" xmlns:wpi="http://schemas.microsoft.com/office/word/2010/wordprocessingInk" xmlns:wne="http://schemas.microsoft.com/office/word/2006/wordml" xmlns:wps="http://schemas.microsoft.com/office/word/2010/wordprocessingShape" mc:Ignorable="w14 wp14">
   <w:footnote w:type="separator" w:id="-1">
     <w:p>
       <w:pPr>
@@ -516,7 +1959,7 @@
 </file>
 
 <file path=word/header1.xml><?xml version="1.0" encoding="utf-8"?>
-<w:hdr xmlns:wpc="http://schemas.microsoft.com/office/word/2010/wordprocessingCanvas" xmlns:mc="http://schemas.openxmlformats.org/markup-compatibility/2006" xmlns:o="urn:schemas-microsoft-com:office:office" xmlns:r="http://schemas.openxmlformats.org/officeDocument/2006/relationships" xmlns:m="http://schemas.openxmlformats.org/officeDocument/2006/math" xmlns:v="urn:schemas-microsoft-com:vml" xmlns:wp14="http://schemas.microsoft.com/office/word/2010/wordprocessingDrawing" xmlns:wp="http://schemas.openxmlformats.org/drawingml/2006/wordprocessingDrawing" xmlns:w10="urn:schemas-microsoft-com:office:word" xmlns:w="http://schemas.openxmlformats.org/wordprocessingml/2006/main" xmlns:w14="http://schemas.microsoft.com/office/word/2010/wordml" xmlns:w15="http://schemas.microsoft.com/office/word/2012/wordml" xmlns:wpg="http://schemas.microsoft.com/office/word/2010/wordprocessingGroup" xmlns:wpi="http://schemas.microsoft.com/office/word/2010/wordprocessingInk" xmlns:wne="http://schemas.microsoft.com/office/word/2006/wordml" xmlns:wps="http://schemas.microsoft.com/office/word/2010/wordprocessingShape" mc:Ignorable="w14 w15 wp14">
+<w:hdr xmlns:wpc="http://schemas.microsoft.com/office/word/2010/wordprocessingCanvas" xmlns:mc="http://schemas.openxmlformats.org/markup-compatibility/2006" xmlns:o="urn:schemas-microsoft-com:office:office" xmlns:r="http://schemas.openxmlformats.org/officeDocument/2006/relationships" xmlns:m="http://schemas.openxmlformats.org/officeDocument/2006/math" xmlns:v="urn:schemas-microsoft-com:vml" xmlns:wp14="http://schemas.microsoft.com/office/word/2010/wordprocessingDrawing" xmlns:wp="http://schemas.openxmlformats.org/drawingml/2006/wordprocessingDrawing" xmlns:w10="urn:schemas-microsoft-com:office:word" xmlns:w="http://schemas.openxmlformats.org/wordprocessingml/2006/main" xmlns:w14="http://schemas.microsoft.com/office/word/2010/wordml" xmlns:wpg="http://schemas.microsoft.com/office/word/2010/wordprocessingGroup" xmlns:wpi="http://schemas.microsoft.com/office/word/2010/wordprocessingInk" xmlns:wne="http://schemas.microsoft.com/office/word/2006/wordml" xmlns:wps="http://schemas.microsoft.com/office/word/2010/wordprocessingShape" mc:Ignorable="w14 wp14">
   <w:p>
     <w:pPr>
       <w:pStyle w:val="Nagwek"/>
@@ -530,7 +1973,7 @@
 </file>
 
 <file path=word/numbering.xml><?xml version="1.0" encoding="utf-8"?>
-<w:numbering xmlns:wpc="http://schemas.microsoft.com/office/word/2010/wordprocessingCanvas" xmlns:mc="http://schemas.openxmlformats.org/markup-compatibility/2006" xmlns:o="urn:schemas-microsoft-com:office:office" xmlns:r="http://schemas.openxmlformats.org/officeDocument/2006/relationships" xmlns:m="http://schemas.openxmlformats.org/officeDocument/2006/math" xmlns:v="urn:schemas-microsoft-com:vml" xmlns:wp14="http://schemas.microsoft.com/office/word/2010/wordprocessingDrawing" xmlns:wp="http://schemas.openxmlformats.org/drawingml/2006/wordprocessingDrawing" xmlns:w10="urn:schemas-microsoft-com:office:word" xmlns:w="http://schemas.openxmlformats.org/wordprocessingml/2006/main" xmlns:w14="http://schemas.microsoft.com/office/word/2010/wordml" xmlns:w15="http://schemas.microsoft.com/office/word/2012/wordml" xmlns:wpg="http://schemas.microsoft.com/office/word/2010/wordprocessingGroup" xmlns:wpi="http://schemas.microsoft.com/office/word/2010/wordprocessingInk" xmlns:wne="http://schemas.microsoft.com/office/word/2006/wordml" xmlns:wps="http://schemas.microsoft.com/office/word/2010/wordprocessingShape" mc:Ignorable="w14 w15 wp14">
+<w:numbering xmlns:wpc="http://schemas.microsoft.com/office/word/2010/wordprocessingCanvas" xmlns:mc="http://schemas.openxmlformats.org/markup-compatibility/2006" xmlns:o="urn:schemas-microsoft-com:office:office" xmlns:r="http://schemas.openxmlformats.org/officeDocument/2006/relationships" xmlns:m="http://schemas.openxmlformats.org/officeDocument/2006/math" xmlns:v="urn:schemas-microsoft-com:vml" xmlns:wp14="http://schemas.microsoft.com/office/word/2010/wordprocessingDrawing" xmlns:wp="http://schemas.openxmlformats.org/drawingml/2006/wordprocessingDrawing" xmlns:w10="urn:schemas-microsoft-com:office:word" xmlns:w="http://schemas.openxmlformats.org/wordprocessingml/2006/main" xmlns:w14="http://schemas.microsoft.com/office/word/2010/wordml" xmlns:wpg="http://schemas.microsoft.com/office/word/2010/wordprocessingGroup" xmlns:wpi="http://schemas.microsoft.com/office/word/2010/wordprocessingInk" xmlns:wne="http://schemas.microsoft.com/office/word/2006/wordml" xmlns:wps="http://schemas.microsoft.com/office/word/2010/wordprocessingShape" mc:Ignorable="w14 wp14">
   <w:abstractNum w:abstractNumId="0">
     <w:nsid w:val="17E562F3"/>
     <w:multiLevelType w:val="hybridMultilevel"/>
@@ -630,7 +2073,7 @@
         <w:ind w:left="720" w:hanging="360"/>
       </w:pPr>
     </w:lvl>
-    <w:lvl w:ilvl="1" w:tplc="04150019" w:tentative="1">
+    <w:lvl w:ilvl="1" w:tplc="04150019">
       <w:start w:val="1"/>
       <w:numFmt w:val="lowerLetter"/>
       <w:lvlText w:val="%2."/>
@@ -704,6 +2147,92 @@
     </w:lvl>
   </w:abstractNum>
   <w:abstractNum w:abstractNumId="2">
+    <w:nsid w:val="39FB0747"/>
+    <w:multiLevelType w:val="hybridMultilevel"/>
+    <w:tmpl w:val="3CE2189C"/>
+    <w:lvl w:ilvl="0" w:tplc="0415000F">
+      <w:start w:val="1"/>
+      <w:numFmt w:val="decimal"/>
+      <w:lvlText w:val="%1."/>
+      <w:lvlJc w:val="left"/>
+      <w:pPr>
+        <w:ind w:left="1440" w:hanging="360"/>
+      </w:pPr>
+    </w:lvl>
+    <w:lvl w:ilvl="1" w:tplc="04150019" w:tentative="1">
+      <w:start w:val="1"/>
+      <w:numFmt w:val="lowerLetter"/>
+      <w:lvlText w:val="%2."/>
+      <w:lvlJc w:val="left"/>
+      <w:pPr>
+        <w:ind w:left="2160" w:hanging="360"/>
+      </w:pPr>
+    </w:lvl>
+    <w:lvl w:ilvl="2" w:tplc="0415001B" w:tentative="1">
+      <w:start w:val="1"/>
+      <w:numFmt w:val="lowerRoman"/>
+      <w:lvlText w:val="%3."/>
+      <w:lvlJc w:val="right"/>
+      <w:pPr>
+        <w:ind w:left="2880" w:hanging="180"/>
+      </w:pPr>
+    </w:lvl>
+    <w:lvl w:ilvl="3" w:tplc="0415000F" w:tentative="1">
+      <w:start w:val="1"/>
+      <w:numFmt w:val="decimal"/>
+      <w:lvlText w:val="%4."/>
+      <w:lvlJc w:val="left"/>
+      <w:pPr>
+        <w:ind w:left="3600" w:hanging="360"/>
+      </w:pPr>
+    </w:lvl>
+    <w:lvl w:ilvl="4" w:tplc="04150019" w:tentative="1">
+      <w:start w:val="1"/>
+      <w:numFmt w:val="lowerLetter"/>
+      <w:lvlText w:val="%5."/>
+      <w:lvlJc w:val="left"/>
+      <w:pPr>
+        <w:ind w:left="4320" w:hanging="360"/>
+      </w:pPr>
+    </w:lvl>
+    <w:lvl w:ilvl="5" w:tplc="0415001B" w:tentative="1">
+      <w:start w:val="1"/>
+      <w:numFmt w:val="lowerRoman"/>
+      <w:lvlText w:val="%6."/>
+      <w:lvlJc w:val="right"/>
+      <w:pPr>
+        <w:ind w:left="5040" w:hanging="180"/>
+      </w:pPr>
+    </w:lvl>
+    <w:lvl w:ilvl="6" w:tplc="0415000F" w:tentative="1">
+      <w:start w:val="1"/>
+      <w:numFmt w:val="decimal"/>
+      <w:lvlText w:val="%7."/>
+      <w:lvlJc w:val="left"/>
+      <w:pPr>
+        <w:ind w:left="5760" w:hanging="360"/>
+      </w:pPr>
+    </w:lvl>
+    <w:lvl w:ilvl="7" w:tplc="04150019" w:tentative="1">
+      <w:start w:val="1"/>
+      <w:numFmt w:val="lowerLetter"/>
+      <w:lvlText w:val="%8."/>
+      <w:lvlJc w:val="left"/>
+      <w:pPr>
+        <w:ind w:left="6480" w:hanging="360"/>
+      </w:pPr>
+    </w:lvl>
+    <w:lvl w:ilvl="8" w:tplc="0415001B" w:tentative="1">
+      <w:start w:val="1"/>
+      <w:numFmt w:val="lowerRoman"/>
+      <w:lvlText w:val="%9."/>
+      <w:lvlJc w:val="right"/>
+      <w:pPr>
+        <w:ind w:left="7200" w:hanging="180"/>
+      </w:pPr>
+    </w:lvl>
+  </w:abstractNum>
+  <w:abstractNum w:abstractNumId="3">
     <w:nsid w:val="6B556F2B"/>
     <w:multiLevelType w:val="hybridMultilevel"/>
     <w:tmpl w:val="0D4C88CA"/>
@@ -789,7 +2318,7 @@
       </w:pPr>
     </w:lvl>
   </w:abstractNum>
-  <w:abstractNum w:abstractNumId="3">
+  <w:abstractNum w:abstractNumId="4">
     <w:nsid w:val="7CA93E3B"/>
     <w:multiLevelType w:val="hybridMultilevel"/>
     <w:tmpl w:val="5EAAF848"/>
@@ -876,10 +2405,10 @@
     </w:lvl>
   </w:abstractNum>
   <w:num w:numId="1">
-    <w:abstractNumId w:val="2"/>
+    <w:abstractNumId w:val="3"/>
   </w:num>
   <w:num w:numId="2">
-    <w:abstractNumId w:val="3"/>
+    <w:abstractNumId w:val="4"/>
   </w:num>
   <w:num w:numId="3">
     <w:abstractNumId w:val="0"/>
@@ -887,11 +2416,14 @@
   <w:num w:numId="4">
     <w:abstractNumId w:val="1"/>
   </w:num>
+  <w:num w:numId="5">
+    <w:abstractNumId w:val="2"/>
+  </w:num>
 </w:numbering>
 </file>
 
 <file path=word/styles.xml><?xml version="1.0" encoding="utf-8"?>
-<w:styles xmlns:mc="http://schemas.openxmlformats.org/markup-compatibility/2006" xmlns:r="http://schemas.openxmlformats.org/officeDocument/2006/relationships" xmlns:w="http://schemas.openxmlformats.org/wordprocessingml/2006/main" xmlns:w14="http://schemas.microsoft.com/office/word/2010/wordml" xmlns:w15="http://schemas.microsoft.com/office/word/2012/wordml" mc:Ignorable="w14 w15">
+<w:styles xmlns:mc="http://schemas.openxmlformats.org/markup-compatibility/2006" xmlns:r="http://schemas.openxmlformats.org/officeDocument/2006/relationships" xmlns:w="http://schemas.openxmlformats.org/wordprocessingml/2006/main" xmlns:w14="http://schemas.microsoft.com/office/word/2010/wordml" mc:Ignorable="w14">
   <w:docDefaults>
     <w:rPrDefault>
       <w:rPr>
@@ -907,378 +2439,144 @@
       </w:pPr>
     </w:pPrDefault>
   </w:docDefaults>
-  <w:latentStyles w:defLockedState="0" w:defUIPriority="99" w:defSemiHidden="0" w:defUnhideWhenUsed="0" w:defQFormat="0" w:count="371">
-    <w:lsdException w:name="Normal" w:uiPriority="0" w:qFormat="1"/>
-    <w:lsdException w:name="heading 1" w:uiPriority="9" w:qFormat="1"/>
-    <w:lsdException w:name="heading 2" w:semiHidden="1" w:uiPriority="9" w:unhideWhenUsed="1" w:qFormat="1"/>
-    <w:lsdException w:name="heading 3" w:semiHidden="1" w:uiPriority="9" w:unhideWhenUsed="1" w:qFormat="1"/>
-    <w:lsdException w:name="heading 4" w:semiHidden="1" w:uiPriority="9" w:unhideWhenUsed="1" w:qFormat="1"/>
-    <w:lsdException w:name="heading 5" w:semiHidden="1" w:uiPriority="9" w:unhideWhenUsed="1" w:qFormat="1"/>
-    <w:lsdException w:name="heading 6" w:semiHidden="1" w:uiPriority="9" w:unhideWhenUsed="1" w:qFormat="1"/>
-    <w:lsdException w:name="heading 7" w:semiHidden="1" w:uiPriority="9" w:unhideWhenUsed="1" w:qFormat="1"/>
-    <w:lsdException w:name="heading 8" w:semiHidden="1" w:uiPriority="9" w:unhideWhenUsed="1" w:qFormat="1"/>
-    <w:lsdException w:name="heading 9" w:semiHidden="1" w:uiPriority="9" w:unhideWhenUsed="1" w:qFormat="1"/>
-    <w:lsdException w:name="index 1" w:semiHidden="1" w:unhideWhenUsed="1"/>
-    <w:lsdException w:name="index 2" w:semiHidden="1" w:unhideWhenUsed="1"/>
-    <w:lsdException w:name="index 3" w:semiHidden="1" w:unhideWhenUsed="1"/>
-    <w:lsdException w:name="index 4" w:semiHidden="1" w:unhideWhenUsed="1"/>
-    <w:lsdException w:name="index 5" w:semiHidden="1" w:unhideWhenUsed="1"/>
-    <w:lsdException w:name="index 6" w:semiHidden="1" w:unhideWhenUsed="1"/>
-    <w:lsdException w:name="index 7" w:semiHidden="1" w:unhideWhenUsed="1"/>
-    <w:lsdException w:name="index 8" w:semiHidden="1" w:unhideWhenUsed="1"/>
-    <w:lsdException w:name="index 9" w:semiHidden="1" w:unhideWhenUsed="1"/>
-    <w:lsdException w:name="toc 1" w:semiHidden="1" w:uiPriority="39" w:unhideWhenUsed="1"/>
-    <w:lsdException w:name="toc 2" w:semiHidden="1" w:uiPriority="39" w:unhideWhenUsed="1"/>
-    <w:lsdException w:name="toc 3" w:semiHidden="1" w:uiPriority="39" w:unhideWhenUsed="1"/>
-    <w:lsdException w:name="toc 4" w:semiHidden="1" w:uiPriority="39" w:unhideWhenUsed="1"/>
-    <w:lsdException w:name="toc 5" w:semiHidden="1" w:uiPriority="39" w:unhideWhenUsed="1"/>
-    <w:lsdException w:name="toc 6" w:semiHidden="1" w:uiPriority="39" w:unhideWhenUsed="1"/>
-    <w:lsdException w:name="toc 7" w:semiHidden="1" w:uiPriority="39" w:unhideWhenUsed="1"/>
-    <w:lsdException w:name="toc 8" w:semiHidden="1" w:uiPriority="39" w:unhideWhenUsed="1"/>
-    <w:lsdException w:name="toc 9" w:semiHidden="1" w:uiPriority="39" w:unhideWhenUsed="1"/>
-    <w:lsdException w:name="Normal Indent" w:semiHidden="1" w:unhideWhenUsed="1"/>
-    <w:lsdException w:name="footnote text" w:semiHidden="1" w:unhideWhenUsed="1"/>
-    <w:lsdException w:name="annotation text" w:semiHidden="1" w:unhideWhenUsed="1"/>
-    <w:lsdException w:name="header" w:semiHidden="1" w:unhideWhenUsed="1"/>
-    <w:lsdException w:name="footer" w:semiHidden="1" w:unhideWhenUsed="1"/>
-    <w:lsdException w:name="index heading" w:semiHidden="1" w:unhideWhenUsed="1"/>
-    <w:lsdException w:name="caption" w:semiHidden="1" w:uiPriority="35" w:unhideWhenUsed="1" w:qFormat="1"/>
-    <w:lsdException w:name="table of figures" w:semiHidden="1" w:unhideWhenUsed="1"/>
-    <w:lsdException w:name="envelope address" w:semiHidden="1" w:unhideWhenUsed="1"/>
-    <w:lsdException w:name="envelope return" w:semiHidden="1" w:unhideWhenUsed="1"/>
-    <w:lsdException w:name="footnote reference" w:semiHidden="1" w:unhideWhenUsed="1"/>
-    <w:lsdException w:name="annotation reference" w:semiHidden="1" w:unhideWhenUsed="1"/>
-    <w:lsdException w:name="line number" w:semiHidden="1" w:unhideWhenUsed="1"/>
-    <w:lsdException w:name="page number" w:semiHidden="1" w:unhideWhenUsed="1"/>
-    <w:lsdException w:name="endnote reference" w:semiHidden="1" w:unhideWhenUsed="1"/>
-    <w:lsdException w:name="endnote text" w:semiHidden="1" w:unhideWhenUsed="1"/>
-    <w:lsdException w:name="table of authorities" w:semiHidden="1" w:unhideWhenUsed="1"/>
-    <w:lsdException w:name="macro" w:semiHidden="1" w:unhideWhenUsed="1"/>
-    <w:lsdException w:name="toa heading" w:semiHidden="1" w:unhideWhenUsed="1"/>
-    <w:lsdException w:name="List" w:semiHidden="1" w:unhideWhenUsed="1"/>
-    <w:lsdException w:name="List Bullet" w:semiHidden="1" w:unhideWhenUsed="1"/>
-    <w:lsdException w:name="List Number" w:semiHidden="1" w:unhideWhenUsed="1"/>
-    <w:lsdException w:name="List 2" w:semiHidden="1" w:unhideWhenUsed="1"/>
-    <w:lsdException w:name="List 3" w:semiHidden="1" w:unhideWhenUsed="1"/>
-    <w:lsdException w:name="List 4" w:semiHidden="1" w:unhideWhenUsed="1"/>
-    <w:lsdException w:name="List 5" w:semiHidden="1" w:unhideWhenUsed="1"/>
-    <w:lsdException w:name="List Bullet 2" w:semiHidden="1" w:unhideWhenUsed="1"/>
-    <w:lsdException w:name="List Bullet 3" w:semiHidden="1" w:unhideWhenUsed="1"/>
-    <w:lsdException w:name="List Bullet 4" w:semiHidden="1" w:unhideWhenUsed="1"/>
-    <w:lsdException w:name="List Bullet 5" w:semiHidden="1" w:unhideWhenUsed="1"/>
-    <w:lsdException w:name="List Number 2" w:semiHidden="1" w:unhideWhenUsed="1"/>
-    <w:lsdException w:name="List Number 3" w:semiHidden="1" w:unhideWhenUsed="1"/>
-    <w:lsdException w:name="List Number 4" w:semiHidden="1" w:unhideWhenUsed="1"/>
-    <w:lsdException w:name="List Number 5" w:semiHidden="1" w:unhideWhenUsed="1"/>
-    <w:lsdException w:name="Title" w:uiPriority="10" w:qFormat="1"/>
-    <w:lsdException w:name="Closing" w:semiHidden="1" w:unhideWhenUsed="1"/>
-    <w:lsdException w:name="Signature" w:semiHidden="1" w:unhideWhenUsed="1"/>
-    <w:lsdException w:name="Default Paragraph Font" w:semiHidden="1" w:uiPriority="1" w:unhideWhenUsed="1"/>
-    <w:lsdException w:name="Body Text" w:semiHidden="1" w:unhideWhenUsed="1"/>
-    <w:lsdException w:name="Body Text Indent" w:semiHidden="1" w:unhideWhenUsed="1"/>
-    <w:lsdException w:name="List Continue" w:semiHidden="1" w:unhideWhenUsed="1"/>
-    <w:lsdException w:name="List Continue 2" w:semiHidden="1" w:unhideWhenUsed="1"/>
-    <w:lsdException w:name="List Continue 3" w:semiHidden="1" w:unhideWhenUsed="1"/>
-    <w:lsdException w:name="List Continue 4" w:semiHidden="1" w:unhideWhenUsed="1"/>
-    <w:lsdException w:name="List Continue 5" w:semiHidden="1" w:unhideWhenUsed="1"/>
-    <w:lsdException w:name="Message Header" w:semiHidden="1" w:unhideWhenUsed="1"/>
-    <w:lsdException w:name="Subtitle" w:uiPriority="11" w:qFormat="1"/>
-    <w:lsdException w:name="Salutation" w:semiHidden="1" w:unhideWhenUsed="1"/>
-    <w:lsdException w:name="Date" w:semiHidden="1" w:unhideWhenUsed="1"/>
-    <w:lsdException w:name="Body Text First Indent" w:semiHidden="1" w:unhideWhenUsed="1"/>
-    <w:lsdException w:name="Body Text First Indent 2" w:semiHidden="1" w:unhideWhenUsed="1"/>
-    <w:lsdException w:name="Note Heading" w:semiHidden="1" w:unhideWhenUsed="1"/>
-    <w:lsdException w:name="Body Text 2" w:semiHidden="1" w:unhideWhenUsed="1"/>
-    <w:lsdException w:name="Body Text 3" w:semiHidden="1" w:unhideWhenUsed="1"/>
-    <w:lsdException w:name="Body Text Indent 2" w:semiHidden="1" w:unhideWhenUsed="1"/>
-    <w:lsdException w:name="Body Text Indent 3" w:semiHidden="1" w:unhideWhenUsed="1"/>
-    <w:lsdException w:name="Block Text" w:semiHidden="1" w:unhideWhenUsed="1"/>
-    <w:lsdException w:name="Hyperlink" w:semiHidden="1" w:unhideWhenUsed="1"/>
-    <w:lsdException w:name="FollowedHyperlink" w:semiHidden="1" w:unhideWhenUsed="1"/>
-    <w:lsdException w:name="Strong" w:uiPriority="22" w:qFormat="1"/>
-    <w:lsdException w:name="Emphasis" w:uiPriority="20" w:qFormat="1"/>
-    <w:lsdException w:name="Document Map" w:semiHidden="1" w:unhideWhenUsed="1"/>
-    <w:lsdException w:name="Plain Text" w:semiHidden="1" w:unhideWhenUsed="1"/>
-    <w:lsdException w:name="E-mail Signature" w:semiHidden="1" w:unhideWhenUsed="1"/>
-    <w:lsdException w:name="HTML Top of Form" w:semiHidden="1" w:unhideWhenUsed="1"/>
-    <w:lsdException w:name="HTML Bottom of Form" w:semiHidden="1" w:unhideWhenUsed="1"/>
-    <w:lsdException w:name="Normal (Web)" w:semiHidden="1" w:unhideWhenUsed="1"/>
-    <w:lsdException w:name="HTML Acronym" w:semiHidden="1" w:unhideWhenUsed="1"/>
-    <w:lsdException w:name="HTML Address" w:semiHidden="1" w:unhideWhenUsed="1"/>
-    <w:lsdException w:name="HTML Cite" w:semiHidden="1" w:unhideWhenUsed="1"/>
-    <w:lsdException w:name="HTML Code" w:semiHidden="1" w:unhideWhenUsed="1"/>
-    <w:lsdException w:name="HTML Definition" w:semiHidden="1" w:unhideWhenUsed="1"/>
-    <w:lsdException w:name="HTML Keyboard" w:semiHidden="1" w:unhideWhenUsed="1"/>
-    <w:lsdException w:name="HTML Preformatted" w:semiHidden="1" w:unhideWhenUsed="1"/>
-    <w:lsdException w:name="HTML Sample" w:semiHidden="1" w:unhideWhenUsed="1"/>
-    <w:lsdException w:name="HTML Typewriter" w:semiHidden="1" w:unhideWhenUsed="1"/>
-    <w:lsdException w:name="HTML Variable" w:semiHidden="1" w:unhideWhenUsed="1"/>
-    <w:lsdException w:name="Normal Table" w:semiHidden="1" w:unhideWhenUsed="1"/>
-    <w:lsdException w:name="annotation subject" w:semiHidden="1" w:unhideWhenUsed="1"/>
-    <w:lsdException w:name="No List" w:semiHidden="1" w:unhideWhenUsed="1"/>
-    <w:lsdException w:name="Outline List 1" w:semiHidden="1" w:unhideWhenUsed="1"/>
-    <w:lsdException w:name="Outline List 2" w:semiHidden="1" w:unhideWhenUsed="1"/>
-    <w:lsdException w:name="Outline List 3" w:semiHidden="1" w:unhideWhenUsed="1"/>
-    <w:lsdException w:name="Table Simple 1" w:semiHidden="1" w:unhideWhenUsed="1"/>
-    <w:lsdException w:name="Table Simple 2" w:semiHidden="1" w:unhideWhenUsed="1"/>
-    <w:lsdException w:name="Table Simple 3" w:semiHidden="1" w:unhideWhenUsed="1"/>
-    <w:lsdException w:name="Table Classic 1" w:semiHidden="1" w:unhideWhenUsed="1"/>
-    <w:lsdException w:name="Table Classic 2" w:semiHidden="1" w:unhideWhenUsed="1"/>
-    <w:lsdException w:name="Table Classic 3" w:semiHidden="1" w:unhideWhenUsed="1"/>
-    <w:lsdException w:name="Table Classic 4" w:semiHidden="1" w:unhideWhenUsed="1"/>
-    <w:lsdException w:name="Table Colorful 1" w:semiHidden="1" w:unhideWhenUsed="1"/>
-    <w:lsdException w:name="Table Colorful 2" w:semiHidden="1" w:unhideWhenUsed="1"/>
-    <w:lsdException w:name="Table Colorful 3" w:semiHidden="1" w:unhideWhenUsed="1"/>
-    <w:lsdException w:name="Table Columns 1" w:semiHidden="1" w:unhideWhenUsed="1"/>
-    <w:lsdException w:name="Table Columns 2" w:semiHidden="1" w:unhideWhenUsed="1"/>
-    <w:lsdException w:name="Table Columns 3" w:semiHidden="1" w:unhideWhenUsed="1"/>
-    <w:lsdException w:name="Table Columns 4" w:semiHidden="1" w:unhideWhenUsed="1"/>
-    <w:lsdException w:name="Table Columns 5" w:semiHidden="1" w:unhideWhenUsed="1"/>
-    <w:lsdException w:name="Table Grid 1" w:semiHidden="1" w:unhideWhenUsed="1"/>
-    <w:lsdException w:name="Table Grid 2" w:semiHidden="1" w:unhideWhenUsed="1"/>
-    <w:lsdException w:name="Table Grid 3" w:semiHidden="1" w:unhideWhenUsed="1"/>
-    <w:lsdException w:name="Table Grid 4" w:semiHidden="1" w:unhideWhenUsed="1"/>
-    <w:lsdException w:name="Table Grid 5" w:semiHidden="1" w:unhideWhenUsed="1"/>
-    <w:lsdException w:name="Table Grid 6" w:semiHidden="1" w:unhideWhenUsed="1"/>
-    <w:lsdException w:name="Table Grid 7" w:semiHidden="1" w:unhideWhenUsed="1"/>
-    <w:lsdException w:name="Table Grid 8" w:semiHidden="1" w:unhideWhenUsed="1"/>
-    <w:lsdException w:name="Table List 1" w:semiHidden="1" w:unhideWhenUsed="1"/>
-    <w:lsdException w:name="Table List 2" w:semiHidden="1" w:unhideWhenUsed="1"/>
-    <w:lsdException w:name="Table List 3" w:semiHidden="1" w:unhideWhenUsed="1"/>
-    <w:lsdException w:name="Table List 4" w:semiHidden="1" w:unhideWhenUsed="1"/>
-    <w:lsdException w:name="Table List 5" w:semiHidden="1" w:unhideWhenUsed="1"/>
-    <w:lsdException w:name="Table List 6" w:semiHidden="1" w:unhideWhenUsed="1"/>
-    <w:lsdException w:name="Table List 7" w:semiHidden="1" w:unhideWhenUsed="1"/>
-    <w:lsdException w:name="Table List 8" w:semiHidden="1" w:unhideWhenUsed="1"/>
-    <w:lsdException w:name="Table 3D effects 1" w:semiHidden="1" w:unhideWhenUsed="1"/>
-    <w:lsdException w:name="Table 3D effects 2" w:semiHidden="1" w:unhideWhenUsed="1"/>
-    <w:lsdException w:name="Table 3D effects 3" w:semiHidden="1" w:unhideWhenUsed="1"/>
-    <w:lsdException w:name="Table Contemporary" w:semiHidden="1" w:unhideWhenUsed="1"/>
-    <w:lsdException w:name="Table Elegant" w:semiHidden="1" w:unhideWhenUsed="1"/>
-    <w:lsdException w:name="Table Professional" w:semiHidden="1" w:unhideWhenUsed="1"/>
-    <w:lsdException w:name="Table Subtle 1" w:semiHidden="1" w:unhideWhenUsed="1"/>
-    <w:lsdException w:name="Table Subtle 2" w:semiHidden="1" w:unhideWhenUsed="1"/>
-    <w:lsdException w:name="Table Web 1" w:semiHidden="1" w:unhideWhenUsed="1"/>
-    <w:lsdException w:name="Table Web 2" w:semiHidden="1" w:unhideWhenUsed="1"/>
-    <w:lsdException w:name="Table Web 3" w:semiHidden="1" w:unhideWhenUsed="1"/>
-    <w:lsdException w:name="Balloon Text" w:semiHidden="1" w:unhideWhenUsed="1"/>
-    <w:lsdException w:name="Table Grid" w:uiPriority="39"/>
-    <w:lsdException w:name="Table Theme" w:semiHidden="1" w:unhideWhenUsed="1"/>
-    <w:lsdException w:name="Placeholder Text" w:semiHidden="1"/>
-    <w:lsdException w:name="No Spacing" w:uiPriority="1" w:qFormat="1"/>
-    <w:lsdException w:name="Light Shading" w:uiPriority="60"/>
-    <w:lsdException w:name="Light List" w:uiPriority="61"/>
-    <w:lsdException w:name="Light Grid" w:uiPriority="62"/>
-    <w:lsdException w:name="Medium Shading 1" w:uiPriority="63"/>
-    <w:lsdException w:name="Medium Shading 2" w:uiPriority="64"/>
-    <w:lsdException w:name="Medium List 1" w:uiPriority="65"/>
-    <w:lsdException w:name="Medium List 2" w:uiPriority="66"/>
-    <w:lsdException w:name="Medium Grid 1" w:uiPriority="67"/>
-    <w:lsdException w:name="Medium Grid 2" w:uiPriority="68"/>
-    <w:lsdException w:name="Medium Grid 3" w:uiPriority="69"/>
-    <w:lsdException w:name="Dark List" w:uiPriority="70"/>
-    <w:lsdException w:name="Colorful Shading" w:uiPriority="71"/>
-    <w:lsdException w:name="Colorful List" w:uiPriority="72"/>
-    <w:lsdException w:name="Colorful Grid" w:uiPriority="73"/>
-    <w:lsdException w:name="Light Shading Accent 1" w:uiPriority="60"/>
-    <w:lsdException w:name="Light List Accent 1" w:uiPriority="61"/>
-    <w:lsdException w:name="Light Grid Accent 1" w:uiPriority="62"/>
-    <w:lsdException w:name="Medium Shading 1 Accent 1" w:uiPriority="63"/>
-    <w:lsdException w:name="Medium Shading 2 Accent 1" w:uiPriority="64"/>
-    <w:lsdException w:name="Medium List 1 Accent 1" w:uiPriority="65"/>
-    <w:lsdException w:name="Revision" w:semiHidden="1"/>
-    <w:lsdException w:name="List Paragraph" w:uiPriority="34" w:qFormat="1"/>
-    <w:lsdException w:name="Quote" w:uiPriority="29" w:qFormat="1"/>
-    <w:lsdException w:name="Intense Quote" w:uiPriority="30" w:qFormat="1"/>
-    <w:lsdException w:name="Medium List 2 Accent 1" w:uiPriority="66"/>
-    <w:lsdException w:name="Medium Grid 1 Accent 1" w:uiPriority="67"/>
-    <w:lsdException w:name="Medium Grid 2 Accent 1" w:uiPriority="68"/>
-    <w:lsdException w:name="Medium Grid 3 Accent 1" w:uiPriority="69"/>
-    <w:lsdException w:name="Dark List Accent 1" w:uiPriority="70"/>
-    <w:lsdException w:name="Colorful Shading Accent 1" w:uiPriority="71"/>
-    <w:lsdException w:name="Colorful List Accent 1" w:uiPriority="72"/>
-    <w:lsdException w:name="Colorful Grid Accent 1" w:uiPriority="73"/>
-    <w:lsdException w:name="Light Shading Accent 2" w:uiPriority="60"/>
-    <w:lsdException w:name="Light List Accent 2" w:uiPriority="61"/>
-    <w:lsdException w:name="Light Grid Accent 2" w:uiPriority="62"/>
-    <w:lsdException w:name="Medium Shading 1 Accent 2" w:uiPriority="63"/>
-    <w:lsdException w:name="Medium Shading 2 Accent 2" w:uiPriority="64"/>
-    <w:lsdException w:name="Medium List 1 Accent 2" w:uiPriority="65"/>
-    <w:lsdException w:name="Medium List 2 Accent 2" w:uiPriority="66"/>
-    <w:lsdException w:name="Medium Grid 1 Accent 2" w:uiPriority="67"/>
-    <w:lsdException w:name="Medium Grid 2 Accent 2" w:uiPriority="68"/>
-    <w:lsdException w:name="Medium Grid 3 Accent 2" w:uiPriority="69"/>
-    <w:lsdException w:name="Dark List Accent 2" w:uiPriority="70"/>
-    <w:lsdException w:name="Colorful Shading Accent 2" w:uiPriority="71"/>
-    <w:lsdException w:name="Colorful List Accent 2" w:uiPriority="72"/>
-    <w:lsdException w:name="Colorful Grid Accent 2" w:uiPriority="73"/>
-    <w:lsdException w:name="Light Shading Accent 3" w:uiPriority="60"/>
-    <w:lsdException w:name="Light List Accent 3" w:uiPriority="61"/>
-    <w:lsdException w:name="Light Grid Accent 3" w:uiPriority="62"/>
-    <w:lsdException w:name="Medium Shading 1 Accent 3" w:uiPriority="63"/>
-    <w:lsdException w:name="Medium Shading 2 Accent 3" w:uiPriority="64"/>
-    <w:lsdException w:name="Medium List 1 Accent 3" w:uiPriority="65"/>
-    <w:lsdException w:name="Medium List 2 Accent 3" w:uiPriority="66"/>
-    <w:lsdException w:name="Medium Grid 1 Accent 3" w:uiPriority="67"/>
-    <w:lsdException w:name="Medium Grid 2 Accent 3" w:uiPriority="68"/>
-    <w:lsdException w:name="Medium Grid 3 Accent 3" w:uiPriority="69"/>
-    <w:lsdException w:name="Dark List Accent 3" w:uiPriority="70"/>
-    <w:lsdException w:name="Colorful Shading Accent 3" w:uiPriority="71"/>
-    <w:lsdException w:name="Colorful List Accent 3" w:uiPriority="72"/>
-    <w:lsdException w:name="Colorful Grid Accent 3" w:uiPriority="73"/>
-    <w:lsdException w:name="Light Shading Accent 4" w:uiPriority="60"/>
-    <w:lsdException w:name="Light List Accent 4" w:uiPriority="61"/>
-    <w:lsdException w:name="Light Grid Accent 4" w:uiPriority="62"/>
-    <w:lsdException w:name="Medium Shading 1 Accent 4" w:uiPriority="63"/>
-    <w:lsdException w:name="Medium Shading 2 Accent 4" w:uiPriority="64"/>
-    <w:lsdException w:name="Medium List 1 Accent 4" w:uiPriority="65"/>
-    <w:lsdException w:name="Medium List 2 Accent 4" w:uiPriority="66"/>
-    <w:lsdException w:name="Medium Grid 1 Accent 4" w:uiPriority="67"/>
-    <w:lsdException w:name="Medium Grid 2 Accent 4" w:uiPriority="68"/>
-    <w:lsdException w:name="Medium Grid 3 Accent 4" w:uiPriority="69"/>
-    <w:lsdException w:name="Dark List Accent 4" w:uiPriority="70"/>
-    <w:lsdException w:name="Colorful Shading Accent 4" w:uiPriority="71"/>
-    <w:lsdException w:name="Colorful List Accent 4" w:uiPriority="72"/>
-    <w:lsdException w:name="Colorful Grid Accent 4" w:uiPriority="73"/>
-    <w:lsdException w:name="Light Shading Accent 5" w:uiPriority="60"/>
-    <w:lsdException w:name="Light List Accent 5" w:uiPriority="61"/>
-    <w:lsdException w:name="Light Grid Accent 5" w:uiPriority="62"/>
-    <w:lsdException w:name="Medium Shading 1 Accent 5" w:uiPriority="63"/>
-    <w:lsdException w:name="Medium Shading 2 Accent 5" w:uiPriority="64"/>
-    <w:lsdException w:name="Medium List 1 Accent 5" w:uiPriority="65"/>
-    <w:lsdException w:name="Medium List 2 Accent 5" w:uiPriority="66"/>
-    <w:lsdException w:name="Medium Grid 1 Accent 5" w:uiPriority="67"/>
-    <w:lsdException w:name="Medium Grid 2 Accent 5" w:uiPriority="68"/>
-    <w:lsdException w:name="Medium Grid 3 Accent 5" w:uiPriority="69"/>
-    <w:lsdException w:name="Dark List Accent 5" w:uiPriority="70"/>
-    <w:lsdException w:name="Colorful Shading Accent 5" w:uiPriority="71"/>
-    <w:lsdException w:name="Colorful List Accent 5" w:uiPriority="72"/>
-    <w:lsdException w:name="Colorful Grid Accent 5" w:uiPriority="73"/>
-    <w:lsdException w:name="Light Shading Accent 6" w:uiPriority="60"/>
-    <w:lsdException w:name="Light List Accent 6" w:uiPriority="61"/>
-    <w:lsdException w:name="Light Grid Accent 6" w:uiPriority="62"/>
-    <w:lsdException w:name="Medium Shading 1 Accent 6" w:uiPriority="63"/>
-    <w:lsdException w:name="Medium Shading 2 Accent 6" w:uiPriority="64"/>
-    <w:lsdException w:name="Medium List 1 Accent 6" w:uiPriority="65"/>
-    <w:lsdException w:name="Medium List 2 Accent 6" w:uiPriority="66"/>
-    <w:lsdException w:name="Medium Grid 1 Accent 6" w:uiPriority="67"/>
-    <w:lsdException w:name="Medium Grid 2 Accent 6" w:uiPriority="68"/>
-    <w:lsdException w:name="Medium Grid 3 Accent 6" w:uiPriority="69"/>
-    <w:lsdException w:name="Dark List Accent 6" w:uiPriority="70"/>
-    <w:lsdException w:name="Colorful Shading Accent 6" w:uiPriority="71"/>
-    <w:lsdException w:name="Colorful List Accent 6" w:uiPriority="72"/>
-    <w:lsdException w:name="Colorful Grid Accent 6" w:uiPriority="73"/>
-    <w:lsdException w:name="Subtle Emphasis" w:uiPriority="19" w:qFormat="1"/>
-    <w:lsdException w:name="Intense Emphasis" w:uiPriority="21" w:qFormat="1"/>
-    <w:lsdException w:name="Subtle Reference" w:uiPriority="31" w:qFormat="1"/>
-    <w:lsdException w:name="Intense Reference" w:uiPriority="32" w:qFormat="1"/>
-    <w:lsdException w:name="Book Title" w:uiPriority="33" w:qFormat="1"/>
-    <w:lsdException w:name="Bibliography" w:semiHidden="1" w:uiPriority="37" w:unhideWhenUsed="1"/>
-    <w:lsdException w:name="TOC Heading" w:semiHidden="1" w:uiPriority="39" w:unhideWhenUsed="1" w:qFormat="1"/>
-    <w:lsdException w:name="Plain Table 1" w:uiPriority="41"/>
-    <w:lsdException w:name="Plain Table 2" w:uiPriority="42"/>
-    <w:lsdException w:name="Plain Table 3" w:uiPriority="43"/>
-    <w:lsdException w:name="Plain Table 4" w:uiPriority="44"/>
-    <w:lsdException w:name="Plain Table 5" w:uiPriority="45"/>
-    <w:lsdException w:name="Grid Table Light" w:uiPriority="40"/>
-    <w:lsdException w:name="Grid Table 1 Light" w:uiPriority="46"/>
-    <w:lsdException w:name="Grid Table 2" w:uiPriority="47"/>
-    <w:lsdException w:name="Grid Table 3" w:uiPriority="48"/>
-    <w:lsdException w:name="Grid Table 4" w:uiPriority="49"/>
-    <w:lsdException w:name="Grid Table 5 Dark" w:uiPriority="50"/>
-    <w:lsdException w:name="Grid Table 6 Colorful" w:uiPriority="51"/>
-    <w:lsdException w:name="Grid Table 7 Colorful" w:uiPriority="52"/>
-    <w:lsdException w:name="Grid Table 1 Light Accent 1" w:uiPriority="46"/>
-    <w:lsdException w:name="Grid Table 2 Accent 1" w:uiPriority="47"/>
-    <w:lsdException w:name="Grid Table 3 Accent 1" w:uiPriority="48"/>
-    <w:lsdException w:name="Grid Table 4 Accent 1" w:uiPriority="49"/>
-    <w:lsdException w:name="Grid Table 5 Dark Accent 1" w:uiPriority="50"/>
-    <w:lsdException w:name="Grid Table 6 Colorful Accent 1" w:uiPriority="51"/>
-    <w:lsdException w:name="Grid Table 7 Colorful Accent 1" w:uiPriority="52"/>
-    <w:lsdException w:name="Grid Table 1 Light Accent 2" w:uiPriority="46"/>
-    <w:lsdException w:name="Grid Table 2 Accent 2" w:uiPriority="47"/>
-    <w:lsdException w:name="Grid Table 3 Accent 2" w:uiPriority="48"/>
-    <w:lsdException w:name="Grid Table 4 Accent 2" w:uiPriority="49"/>
-    <w:lsdException w:name="Grid Table 5 Dark Accent 2" w:uiPriority="50"/>
-    <w:lsdException w:name="Grid Table 6 Colorful Accent 2" w:uiPriority="51"/>
-    <w:lsdException w:name="Grid Table 7 Colorful Accent 2" w:uiPriority="52"/>
-    <w:lsdException w:name="Grid Table 1 Light Accent 3" w:uiPriority="46"/>
-    <w:lsdException w:name="Grid Table 2 Accent 3" w:uiPriority="47"/>
-    <w:lsdException w:name="Grid Table 3 Accent 3" w:uiPriority="48"/>
-    <w:lsdException w:name="Grid Table 4 Accent 3" w:uiPriority="49"/>
-    <w:lsdException w:name="Grid Table 5 Dark Accent 3" w:uiPriority="50"/>
-    <w:lsdException w:name="Grid Table 6 Colorful Accent 3" w:uiPriority="51"/>
-    <w:lsdException w:name="Grid Table 7 Colorful Accent 3" w:uiPriority="52"/>
-    <w:lsdException w:name="Grid Table 1 Light Accent 4" w:uiPriority="46"/>
-    <w:lsdException w:name="Grid Table 2 Accent 4" w:uiPriority="47"/>
-    <w:lsdException w:name="Grid Table 3 Accent 4" w:uiPriority="48"/>
-    <w:lsdException w:name="Grid Table 4 Accent 4" w:uiPriority="49"/>
-    <w:lsdException w:name="Grid Table 5 Dark Accent 4" w:uiPriority="50"/>
-    <w:lsdException w:name="Grid Table 6 Colorful Accent 4" w:uiPriority="51"/>
-    <w:lsdException w:name="Grid Table 7 Colorful Accent 4" w:uiPriority="52"/>
-    <w:lsdException w:name="Grid Table 1 Light Accent 5" w:uiPriority="46"/>
-    <w:lsdException w:name="Grid Table 2 Accent 5" w:uiPriority="47"/>
-    <w:lsdException w:name="Grid Table 3 Accent 5" w:uiPriority="48"/>
-    <w:lsdException w:name="Grid Table 4 Accent 5" w:uiPriority="49"/>
-    <w:lsdException w:name="Grid Table 5 Dark Accent 5" w:uiPriority="50"/>
-    <w:lsdException w:name="Grid Table 6 Colorful Accent 5" w:uiPriority="51"/>
-    <w:lsdException w:name="Grid Table 7 Colorful Accent 5" w:uiPriority="52"/>
-    <w:lsdException w:name="Grid Table 1 Light Accent 6" w:uiPriority="46"/>
-    <w:lsdException w:name="Grid Table 2 Accent 6" w:uiPriority="47"/>
-    <w:lsdException w:name="Grid Table 3 Accent 6" w:uiPriority="48"/>
-    <w:lsdException w:name="Grid Table 4 Accent 6" w:uiPriority="49"/>
-    <w:lsdException w:name="Grid Table 5 Dark Accent 6" w:uiPriority="50"/>
-    <w:lsdException w:name="Grid Table 6 Colorful Accent 6" w:uiPriority="51"/>
-    <w:lsdException w:name="Grid Table 7 Colorful Accent 6" w:uiPriority="52"/>
-    <w:lsdException w:name="List Table 1 Light" w:uiPriority="46"/>
-    <w:lsdException w:name="List Table 2" w:uiPriority="47"/>
-    <w:lsdException w:name="List Table 3" w:uiPriority="48"/>
-    <w:lsdException w:name="List Table 4" w:uiPriority="49"/>
-    <w:lsdException w:name="List Table 5 Dark" w:uiPriority="50"/>
-    <w:lsdException w:name="List Table 6 Colorful" w:uiPriority="51"/>
-    <w:lsdException w:name="List Table 7 Colorful" w:uiPriority="52"/>
-    <w:lsdException w:name="List Table 1 Light Accent 1" w:uiPriority="46"/>
-    <w:lsdException w:name="List Table 2 Accent 1" w:uiPriority="47"/>
-    <w:lsdException w:name="List Table 3 Accent 1" w:uiPriority="48"/>
-    <w:lsdException w:name="List Table 4 Accent 1" w:uiPriority="49"/>
-    <w:lsdException w:name="List Table 5 Dark Accent 1" w:uiPriority="50"/>
-    <w:lsdException w:name="List Table 6 Colorful Accent 1" w:uiPriority="51"/>
-    <w:lsdException w:name="List Table 7 Colorful Accent 1" w:uiPriority="52"/>
-    <w:lsdException w:name="List Table 1 Light Accent 2" w:uiPriority="46"/>
-    <w:lsdException w:name="List Table 2 Accent 2" w:uiPriority="47"/>
-    <w:lsdException w:name="List Table 3 Accent 2" w:uiPriority="48"/>
-    <w:lsdException w:name="List Table 4 Accent 2" w:uiPriority="49"/>
-    <w:lsdException w:name="List Table 5 Dark Accent 2" w:uiPriority="50"/>
-    <w:lsdException w:name="List Table 6 Colorful Accent 2" w:uiPriority="51"/>
-    <w:lsdException w:name="List Table 7 Colorful Accent 2" w:uiPriority="52"/>
-    <w:lsdException w:name="List Table 1 Light Accent 3" w:uiPriority="46"/>
-    <w:lsdException w:name="List Table 2 Accent 3" w:uiPriority="47"/>
-    <w:lsdException w:name="List Table 3 Accent 3" w:uiPriority="48"/>
-    <w:lsdException w:name="List Table 4 Accent 3" w:uiPriority="49"/>
-    <w:lsdException w:name="List Table 5 Dark Accent 3" w:uiPriority="50"/>
-    <w:lsdException w:name="List Table 6 Colorful Accent 3" w:uiPriority="51"/>
-    <w:lsdException w:name="List Table 7 Colorful Accent 3" w:uiPriority="52"/>
-    <w:lsdException w:name="List Table 1 Light Accent 4" w:uiPriority="46"/>
-    <w:lsdException w:name="List Table 2 Accent 4" w:uiPriority="47"/>
-    <w:lsdException w:name="List Table 3 Accent 4" w:uiPriority="48"/>
-    <w:lsdException w:name="List Table 4 Accent 4" w:uiPriority="49"/>
-    <w:lsdException w:name="List Table 5 Dark Accent 4" w:uiPriority="50"/>
-    <w:lsdException w:name="List Table 6 Colorful Accent 4" w:uiPriority="51"/>
-    <w:lsdException w:name="List Table 7 Colorful Accent 4" w:uiPriority="52"/>
-    <w:lsdException w:name="List Table 1 Light Accent 5" w:uiPriority="46"/>
-    <w:lsdException w:name="List Table 2 Accent 5" w:uiPriority="47"/>
-    <w:lsdException w:name="List Table 3 Accent 5" w:uiPriority="48"/>
-    <w:lsdException w:name="List Table 4 Accent 5" w:uiPriority="49"/>
-    <w:lsdException w:name="List Table 5 Dark Accent 5" w:uiPriority="50"/>
-    <w:lsdException w:name="List Table 6 Colorful Accent 5" w:uiPriority="51"/>
-    <w:lsdException w:name="List Table 7 Colorful Accent 5" w:uiPriority="52"/>
-    <w:lsdException w:name="List Table 1 Light Accent 6" w:uiPriority="46"/>
-    <w:lsdException w:name="List Table 2 Accent 6" w:uiPriority="47"/>
-    <w:lsdException w:name="List Table 3 Accent 6" w:uiPriority="48"/>
-    <w:lsdException w:name="List Table 4 Accent 6" w:uiPriority="49"/>
-    <w:lsdException w:name="List Table 5 Dark Accent 6" w:uiPriority="50"/>
-    <w:lsdException w:name="List Table 6 Colorful Accent 6" w:uiPriority="51"/>
-    <w:lsdException w:name="List Table 7 Colorful Accent 6" w:uiPriority="52"/>
+  <w:latentStyles w:defLockedState="0" w:defUIPriority="99" w:defSemiHidden="1" w:defUnhideWhenUsed="1" w:defQFormat="0" w:count="267">
+    <w:lsdException w:name="Normal" w:semiHidden="0" w:uiPriority="0" w:unhideWhenUsed="0" w:qFormat="1"/>
+    <w:lsdException w:name="heading 1" w:semiHidden="0" w:uiPriority="9" w:unhideWhenUsed="0" w:qFormat="1"/>
+    <w:lsdException w:name="heading 2" w:uiPriority="9" w:qFormat="1"/>
+    <w:lsdException w:name="heading 3" w:uiPriority="9" w:qFormat="1"/>
+    <w:lsdException w:name="heading 4" w:uiPriority="9" w:qFormat="1"/>
+    <w:lsdException w:name="heading 5" w:uiPriority="9" w:qFormat="1"/>
+    <w:lsdException w:name="heading 6" w:uiPriority="9" w:qFormat="1"/>
+    <w:lsdException w:name="heading 7" w:uiPriority="9" w:qFormat="1"/>
+    <w:lsdException w:name="heading 8" w:uiPriority="9" w:qFormat="1"/>
+    <w:lsdException w:name="heading 9" w:uiPriority="9" w:qFormat="1"/>
+    <w:lsdException w:name="toc 1" w:uiPriority="39"/>
+    <w:lsdException w:name="toc 2" w:uiPriority="39"/>
+    <w:lsdException w:name="toc 3" w:uiPriority="39"/>
+    <w:lsdException w:name="toc 4" w:uiPriority="39"/>
+    <w:lsdException w:name="toc 5" w:uiPriority="39"/>
+    <w:lsdException w:name="toc 6" w:uiPriority="39"/>
+    <w:lsdException w:name="toc 7" w:uiPriority="39"/>
+    <w:lsdException w:name="toc 8" w:uiPriority="39"/>
+    <w:lsdException w:name="toc 9" w:uiPriority="39"/>
+    <w:lsdException w:name="caption" w:uiPriority="35" w:qFormat="1"/>
+    <w:lsdException w:name="Title" w:semiHidden="0" w:uiPriority="10" w:unhideWhenUsed="0" w:qFormat="1"/>
+    <w:lsdException w:name="Default Paragraph Font" w:uiPriority="1"/>
+    <w:lsdException w:name="Subtitle" w:semiHidden="0" w:uiPriority="11" w:unhideWhenUsed="0" w:qFormat="1"/>
+    <w:lsdException w:name="Strong" w:semiHidden="0" w:uiPriority="22" w:unhideWhenUsed="0" w:qFormat="1"/>
+    <w:lsdException w:name="Emphasis" w:semiHidden="0" w:uiPriority="20" w:unhideWhenUsed="0" w:qFormat="1"/>
+    <w:lsdException w:name="Table Grid" w:semiHidden="0" w:uiPriority="39" w:unhideWhenUsed="0"/>
+    <w:lsdException w:name="Placeholder Text" w:unhideWhenUsed="0"/>
+    <w:lsdException w:name="No Spacing" w:semiHidden="0" w:uiPriority="1" w:unhideWhenUsed="0" w:qFormat="1"/>
+    <w:lsdException w:name="Light Shading" w:semiHidden="0" w:uiPriority="60" w:unhideWhenUsed="0"/>
+    <w:lsdException w:name="Light List" w:semiHidden="0" w:uiPriority="61" w:unhideWhenUsed="0"/>
+    <w:lsdException w:name="Light Grid" w:semiHidden="0" w:uiPriority="62" w:unhideWhenUsed="0"/>
+    <w:lsdException w:name="Medium Shading 1" w:semiHidden="0" w:uiPriority="63" w:unhideWhenUsed="0"/>
+    <w:lsdException w:name="Medium Shading 2" w:semiHidden="0" w:uiPriority="64" w:unhideWhenUsed="0"/>
+    <w:lsdException w:name="Medium List 1" w:semiHidden="0" w:uiPriority="65" w:unhideWhenUsed="0"/>
+    <w:lsdException w:name="Medium List 2" w:semiHidden="0" w:uiPriority="66" w:unhideWhenUsed="0"/>
+    <w:lsdException w:name="Medium Grid 1" w:semiHidden="0" w:uiPriority="67" w:unhideWhenUsed="0"/>
+    <w:lsdException w:name="Medium Grid 2" w:semiHidden="0" w:uiPriority="68" w:unhideWhenUsed="0"/>
+    <w:lsdException w:name="Medium Grid 3" w:semiHidden="0" w:uiPriority="69" w:unhideWhenUsed="0"/>
+    <w:lsdException w:name="Dark List" w:semiHidden="0" w:uiPriority="70" w:unhideWhenUsed="0"/>
+    <w:lsdException w:name="Colorful Shading" w:semiHidden="0" w:uiPriority="71" w:unhideWhenUsed="0"/>
+    <w:lsdException w:name="Colorful List" w:semiHidden="0" w:uiPriority="72" w:unhideWhenUsed="0"/>
+    <w:lsdException w:name="Colorful Grid" w:semiHidden="0" w:uiPriority="73" w:unhideWhenUsed="0"/>
+    <w:lsdException w:name="Light Shading Accent 1" w:semiHidden="0" w:uiPriority="60" w:unhideWhenUsed="0"/>
+    <w:lsdException w:name="Light List Accent 1" w:semiHidden="0" w:uiPriority="61" w:unhideWhenUsed="0"/>
+    <w:lsdException w:name="Light Grid Accent 1" w:semiHidden="0" w:uiPriority="62" w:unhideWhenUsed="0"/>
+    <w:lsdException w:name="Medium Shading 1 Accent 1" w:semiHidden="0" w:uiPriority="63" w:unhideWhenUsed="0"/>
+    <w:lsdException w:name="Medium Shading 2 Accent 1" w:semiHidden="0" w:uiPriority="64" w:unhideWhenUsed="0"/>
+    <w:lsdException w:name="Medium List 1 Accent 1" w:semiHidden="0" w:uiPriority="65" w:unhideWhenUsed="0"/>
+    <w:lsdException w:name="Revision" w:unhideWhenUsed="0"/>
+    <w:lsdException w:name="List Paragraph" w:semiHidden="0" w:uiPriority="34" w:unhideWhenUsed="0" w:qFormat="1"/>
+    <w:lsdException w:name="Quote" w:semiHidden="0" w:uiPriority="29" w:unhideWhenUsed="0" w:qFormat="1"/>
+    <w:lsdException w:name="Intense Quote" w:semiHidden="0" w:uiPriority="30" w:unhideWhenUsed="0" w:qFormat="1"/>
+    <w:lsdException w:name="Medium List 2 Accent 1" w:semiHidden="0" w:uiPriority="66" w:unhideWhenUsed="0"/>
+    <w:lsdException w:name="Medium Grid 1 Accent 1" w:semiHidden="0" w:uiPriority="67" w:unhideWhenUsed="0"/>
+    <w:lsdException w:name="Medium Grid 2 Accent 1" w:semiHidden="0" w:uiPriority="68" w:unhideWhenUsed="0"/>
+    <w:lsdException w:name="Medium Grid 3 Accent 1" w:semiHidden="0" w:uiPriority="69" w:unhideWhenUsed="0"/>
+    <w:lsdException w:name="Dark List Accent 1" w:semiHidden="0" w:uiPriority="70" w:unhideWhenUsed="0"/>
+    <w:lsdException w:name="Colorful Shading Accent 1" w:semiHidden="0" w:uiPriority="71" w:unhideWhenUsed="0"/>
+    <w:lsdException w:name="Colorful List Accent 1" w:semiHidden="0" w:uiPriority="72" w:unhideWhenUsed="0"/>
+    <w:lsdException w:name="Colorful Grid Accent 1" w:semiHidden="0" w:uiPriority="73" w:unhideWhenUsed="0"/>
+    <w:lsdException w:name="Light Shading Accent 2" w:semiHidden="0" w:uiPriority="60" w:unhideWhenUsed="0"/>
+    <w:lsdException w:name="Light List Accent 2" w:semiHidden="0" w:uiPriority="61" w:unhideWhenUsed="0"/>
+    <w:lsdException w:name="Light Grid Accent 2" w:semiHidden="0" w:uiPriority="62" w:unhideWhenUsed="0"/>
+    <w:lsdException w:name="Medium Shading 1 Accent 2" w:semiHidden="0" w:uiPriority="63" w:unhideWhenUsed="0"/>
+    <w:lsdException w:name="Medium Shading 2 Accent 2" w:semiHidden="0" w:uiPriority="64" w:unhideWhenUsed="0"/>
+    <w:lsdException w:name="Medium List 1 Accent 2" w:semiHidden="0" w:uiPriority="65" w:unhideWhenUsed="0"/>
+    <w:lsdException w:name="Medium List 2 Accent 2" w:semiHidden="0" w:uiPriority="66" w:unhideWhenUsed="0"/>
+    <w:lsdException w:name="Medium Grid 1 Accent 2" w:semiHidden="0" w:uiPriority="67" w:unhideWhenUsed="0"/>
+    <w:lsdException w:name="Medium Grid 2 Accent 2" w:semiHidden="0" w:uiPriority="68" w:unhideWhenUsed="0"/>
+    <w:lsdException w:name="Medium Grid 3 Accent 2" w:semiHidden="0" w:uiPriority="69" w:unhideWhenUsed="0"/>
+    <w:lsdException w:name="Dark List Accent 2" w:semiHidden="0" w:uiPriority="70" w:unhideWhenUsed="0"/>
+    <w:lsdException w:name="Colorful Shading Accent 2" w:semiHidden="0" w:uiPriority="71" w:unhideWhenUsed="0"/>
+    <w:lsdException w:name="Colorful List Accent 2" w:semiHidden="0" w:uiPriority="72" w:unhideWhenUsed="0"/>
+    <w:lsdException w:name="Colorful Grid Accent 2" w:semiHidden="0" w:uiPriority="73" w:unhideWhenUsed="0"/>
+    <w:lsdException w:name="Light Shading Accent 3" w:semiHidden="0" w:uiPriority="60" w:unhideWhenUsed="0"/>
+    <w:lsdException w:name="Light List Accent 3" w:semiHidden="0" w:uiPriority="61" w:unhideWhenUsed="0"/>
+    <w:lsdException w:name="Light Grid Accent 3" w:semiHidden="0" w:uiPriority="62" w:unhideWhenUsed="0"/>
+    <w:lsdException w:name="Medium Shading 1 Accent 3" w:semiHidden="0" w:uiPriority="63" w:unhideWhenUsed="0"/>
+    <w:lsdException w:name="Medium Shading 2 Accent 3" w:semiHidden="0" w:uiPriority="64" w:unhideWhenUsed="0"/>
+    <w:lsdException w:name="Medium List 1 Accent 3" w:semiHidden="0" w:uiPriority="65" w:unhideWhenUsed="0"/>
+    <w:lsdException w:name="Medium List 2 Accent 3" w:semiHidden="0" w:uiPriority="66" w:unhideWhenUsed="0"/>
+    <w:lsdException w:name="Medium Grid 1 Accent 3" w:semiHidden="0" w:uiPriority="67" w:unhideWhenUsed="0"/>
+    <w:lsdException w:name="Medium Grid 2 Accent 3" w:semiHidden="0" w:uiPriority="68" w:unhideWhenUsed="0"/>
+    <w:lsdException w:name="Medium Grid 3 Accent 3" w:semiHidden="0" w:uiPriority="69" w:unhideWhenUsed="0"/>
+    <w:lsdException w:name="Dark List Accent 3" w:semiHidden="0" w:uiPriority="70" w:unhideWhenUsed="0"/>
+    <w:lsdException w:name="Colorful Shading Accent 3" w:semiHidden="0" w:uiPriority="71" w:unhideWhenUsed="0"/>
+    <w:lsdException w:name="Colorful List Accent 3" w:semiHidden="0" w:uiPriority="72" w:unhideWhenUsed="0"/>
+    <w:lsdException w:name="Colorful Grid Accent 3" w:semiHidden="0" w:uiPriority="73" w:unhideWhenUsed="0"/>
+    <w:lsdException w:name="Light Shading Accent 4" w:semiHidden="0" w:uiPriority="60" w:unhideWhenUsed="0"/>
+    <w:lsdException w:name="Light List Accent 4" w:semiHidden="0" w:uiPriority="61" w:unhideWhenUsed="0"/>
+    <w:lsdException w:name="Light Grid Accent 4" w:semiHidden="0" w:uiPriority="62" w:unhideWhenUsed="0"/>
+    <w:lsdException w:name="Medium Shading 1 Accent 4" w:semiHidden="0" w:uiPriority="63" w:unhideWhenUsed="0"/>
+    <w:lsdException w:name="Medium Shading 2 Accent 4" w:semiHidden="0" w:uiPriority="64" w:unhideWhenUsed="0"/>
+    <w:lsdException w:name="Medium List 1 Accent 4" w:semiHidden="0" w:uiPriority="65" w:unhideWhenUsed="0"/>
+    <w:lsdException w:name="Medium List 2 Accent 4" w:semiHidden="0" w:uiPriority="66" w:unhideWhenUsed="0"/>
+    <w:lsdException w:name="Medium Grid 1 Accent 4" w:semiHidden="0" w:uiPriority="67" w:unhideWhenUsed="0"/>
+    <w:lsdException w:name="Medium Grid 2 Accent 4" w:semiHidden="0" w:uiPriority="68" w:unhideWhenUsed="0"/>
+    <w:lsdException w:name="Medium Grid 3 Accent 4" w:semiHidden="0" w:uiPriority="69" w:unhideWhenUsed="0"/>
+    <w:lsdException w:name="Dark List Accent 4" w:semiHidden="0" w:uiPriority="70" w:unhideWhenUsed="0"/>
+    <w:lsdException w:name="Colorful Shading Accent 4" w:semiHidden="0" w:uiPriority="71" w:unhideWhenUsed="0"/>
+    <w:lsdException w:name="Colorful List Accent 4" w:semiHidden="0" w:uiPriority="72" w:unhideWhenUsed="0"/>
+    <w:lsdException w:name="Colorful Grid Accent 4" w:semiHidden="0" w:uiPriority="73" w:unhideWhenUsed="0"/>
+    <w:lsdException w:name="Light Shading Accent 5" w:semiHidden="0" w:uiPriority="60" w:unhideWhenUsed="0"/>
+    <w:lsdException w:name="Light List Accent 5" w:semiHidden="0" w:uiPriority="61" w:unhideWhenUsed="0"/>
+    <w:lsdException w:name="Light Grid Accent 5" w:semiHidden="0" w:uiPriority="62" w:unhideWhenUsed="0"/>
+    <w:lsdException w:name="Medium Shading 1 Accent 5" w:semiHidden="0" w:uiPriority="63" w:unhideWhenUsed="0"/>
+    <w:lsdException w:name="Medium Shading 2 Accent 5" w:semiHidden="0" w:uiPriority="64" w:unhideWhenUsed="0"/>
+    <w:lsdException w:name="Medium List 1 Accent 5" w:semiHidden="0" w:uiPriority="65" w:unhideWhenUsed="0"/>
+    <w:lsdException w:name="Medium List 2 Accent 5" w:semiHidden="0" w:uiPriority="66" w:unhideWhenUsed="0"/>
+    <w:lsdException w:name="Medium Grid 1 Accent 5" w:semiHidden="0" w:uiPriority="67" w:unhideWhenUsed="0"/>
+    <w:lsdException w:name="Medium Grid 2 Accent 5" w:semiHidden="0" w:uiPriority="68" w:unhideWhenUsed="0"/>
+    <w:lsdException w:name="Medium Grid 3 Accent 5" w:semiHidden="0" w:uiPriority="69" w:unhideWhenUsed="0"/>
+    <w:lsdException w:name="Dark List Accent 5" w:semiHidden="0" w:uiPriority="70" w:unhideWhenUsed="0"/>
+    <w:lsdException w:name="Colorful Shading Accent 5" w:semiHidden="0" w:uiPriority="71" w:unhideWhenUsed="0"/>
+    <w:lsdException w:name="Colorful List Accent 5" w:semiHidden="0" w:uiPriority="72" w:unhideWhenUsed="0"/>
+    <w:lsdException w:name="Colorful Grid Accent 5" w:semiHidden="0" w:uiPriority="73" w:unhideWhenUsed="0"/>
+    <w:lsdException w:name="Light Shading Accent 6" w:semiHidden="0" w:uiPriority="60" w:unhideWhenUsed="0"/>
+    <w:lsdException w:name="Light List Accent 6" w:semiHidden="0" w:uiPriority="61" w:unhideWhenUsed="0"/>
+    <w:lsdException w:name="Light Grid Accent 6" w:semiHidden="0" w:uiPriority="62" w:unhideWhenUsed="0"/>
+    <w:lsdException w:name="Medium Shading 1 Accent 6" w:semiHidden="0" w:uiPriority="63" w:unhideWhenUsed="0"/>
+    <w:lsdException w:name="Medium Shading 2 Accent 6" w:semiHidden="0" w:uiPriority="64" w:unhideWhenUsed="0"/>
+    <w:lsdException w:name="Medium List 1 Accent 6" w:semiHidden="0" w:uiPriority="65" w:unhideWhenUsed="0"/>
+    <w:lsdException w:name="Medium List 2 Accent 6" w:semiHidden="0" w:uiPriority="66" w:unhideWhenUsed="0"/>
+    <w:lsdException w:name="Medium Grid 1 Accent 6" w:semiHidden="0" w:uiPriority="67" w:unhideWhenUsed="0"/>
+    <w:lsdException w:name="Medium Grid 2 Accent 6" w:semiHidden="0" w:uiPriority="68" w:unhideWhenUsed="0"/>
+    <w:lsdException w:name="Medium Grid 3 Accent 6" w:semiHidden="0" w:uiPriority="69" w:unhideWhenUsed="0"/>
+    <w:lsdException w:name="Dark List Accent 6" w:semiHidden="0" w:uiPriority="70" w:unhideWhenUsed="0"/>
+    <w:lsdException w:name="Colorful Shading Accent 6" w:semiHidden="0" w:uiPriority="71" w:unhideWhenUsed="0"/>
+    <w:lsdException w:name="Colorful List Accent 6" w:semiHidden="0" w:uiPriority="72" w:unhideWhenUsed="0"/>
+    <w:lsdException w:name="Colorful Grid Accent 6" w:semiHidden="0" w:uiPriority="73" w:unhideWhenUsed="0"/>
+    <w:lsdException w:name="Subtle Emphasis" w:semiHidden="0" w:uiPriority="19" w:unhideWhenUsed="0" w:qFormat="1"/>
+    <w:lsdException w:name="Intense Emphasis" w:semiHidden="0" w:uiPriority="21" w:unhideWhenUsed="0" w:qFormat="1"/>
+    <w:lsdException w:name="Subtle Reference" w:semiHidden="0" w:uiPriority="31" w:unhideWhenUsed="0" w:qFormat="1"/>
+    <w:lsdException w:name="Intense Reference" w:semiHidden="0" w:uiPriority="32" w:unhideWhenUsed="0" w:qFormat="1"/>
+    <w:lsdException w:name="Book Title" w:semiHidden="0" w:uiPriority="33" w:unhideWhenUsed="0" w:qFormat="1"/>
+    <w:lsdException w:name="Bibliography" w:uiPriority="37"/>
+    <w:lsdException w:name="TOC Heading" w:uiPriority="39" w:qFormat="1"/>
   </w:latentStyles>
   <w:style w:type="paragraph" w:default="1" w:styleId="Normalny">
     <w:name w:val="Normal"/>
@@ -1341,6 +2639,7 @@
       <w:spacing w:after="0" w:line="240" w:lineRule="auto"/>
     </w:pPr>
     <w:tblPr>
+      <w:tblInd w:w="0" w:type="dxa"/>
       <w:tblBorders>
         <w:top w:val="single" w:sz="4" w:space="0" w:color="auto"/>
         <w:left w:val="single" w:sz="4" w:space="0" w:color="auto"/>
@@ -1349,6 +2648,12 @@
         <w:insideH w:val="single" w:sz="4" w:space="0" w:color="auto"/>
         <w:insideV w:val="single" w:sz="4" w:space="0" w:color="auto"/>
       </w:tblBorders>
+      <w:tblCellMar>
+        <w:top w:w="0" w:type="dxa"/>
+        <w:left w:w="108" w:type="dxa"/>
+        <w:bottom w:w="0" w:type="dxa"/>
+        <w:right w:w="108" w:type="dxa"/>
+      </w:tblCellMar>
     </w:tblPr>
   </w:style>
   <w:style w:type="paragraph" w:styleId="Nagwek">
@@ -1394,6 +2699,347 @@
     <w:link w:val="Stopka"/>
     <w:uiPriority w:val="99"/>
     <w:rsid w:val="00C86612"/>
+  </w:style>
+  <w:style w:type="paragraph" w:styleId="Tekstdymka">
+    <w:name w:val="Balloon Text"/>
+    <w:basedOn w:val="Normalny"/>
+    <w:link w:val="TekstdymkaZnak"/>
+    <w:uiPriority w:val="99"/>
+    <w:semiHidden/>
+    <w:unhideWhenUsed/>
+    <w:rsid w:val="00664A3E"/>
+    <w:pPr>
+      <w:spacing w:after="0" w:line="240" w:lineRule="auto"/>
+    </w:pPr>
+    <w:rPr>
+      <w:rFonts w:ascii="Tahoma" w:hAnsi="Tahoma" w:cs="Tahoma"/>
+      <w:sz w:val="16"/>
+      <w:szCs w:val="16"/>
+    </w:rPr>
+  </w:style>
+  <w:style w:type="character" w:customStyle="1" w:styleId="TekstdymkaZnak">
+    <w:name w:val="Tekst dymka Znak"/>
+    <w:basedOn w:val="Domylnaczcionkaakapitu"/>
+    <w:link w:val="Tekstdymka"/>
+    <w:uiPriority w:val="99"/>
+    <w:semiHidden/>
+    <w:rsid w:val="00664A3E"/>
+    <w:rPr>
+      <w:rFonts w:ascii="Tahoma" w:hAnsi="Tahoma" w:cs="Tahoma"/>
+      <w:sz w:val="16"/>
+      <w:szCs w:val="16"/>
+    </w:rPr>
+  </w:style>
+</w:styles>
+</file>
+
+<file path=word/stylesWithEffects.xml><?xml version="1.0" encoding="utf-8"?>
+<w:styles xmlns:wpc="http://schemas.microsoft.com/office/word/2010/wordprocessingCanvas" xmlns:mc="http://schemas.openxmlformats.org/markup-compatibility/2006" xmlns:o="urn:schemas-microsoft-com:office:office" xmlns:r="http://schemas.openxmlformats.org/officeDocument/2006/relationships" xmlns:m="http://schemas.openxmlformats.org/officeDocument/2006/math" xmlns:v="urn:schemas-microsoft-com:vml" xmlns:wp14="http://schemas.microsoft.com/office/word/2010/wordprocessingDrawing" xmlns:wp="http://schemas.openxmlformats.org/drawingml/2006/wordprocessingDrawing" xmlns:w10="urn:schemas-microsoft-com:office:word" xmlns:w="http://schemas.openxmlformats.org/wordprocessingml/2006/main" xmlns:w14="http://schemas.microsoft.com/office/word/2010/wordml" xmlns:wpg="http://schemas.microsoft.com/office/word/2010/wordprocessingGroup" xmlns:wpi="http://schemas.microsoft.com/office/word/2010/wordprocessingInk" xmlns:wne="http://schemas.microsoft.com/office/word/2006/wordml" xmlns:wps="http://schemas.microsoft.com/office/word/2010/wordprocessingShape" mc:Ignorable="w14 wp14">
+  <w:docDefaults>
+    <w:rPrDefault>
+      <w:rPr>
+        <w:rFonts w:asciiTheme="minorHAnsi" w:eastAsiaTheme="minorHAnsi" w:hAnsiTheme="minorHAnsi" w:cstheme="minorBidi"/>
+        <w:sz w:val="22"/>
+        <w:szCs w:val="22"/>
+        <w:lang w:val="pl-PL" w:eastAsia="en-US" w:bidi="ar-SA"/>
+      </w:rPr>
+    </w:rPrDefault>
+    <w:pPrDefault>
+      <w:pPr>
+        <w:spacing w:after="160" w:line="259" w:lineRule="auto"/>
+      </w:pPr>
+    </w:pPrDefault>
+  </w:docDefaults>
+  <w:latentStyles w:defLockedState="0" w:defUIPriority="99" w:defSemiHidden="1" w:defUnhideWhenUsed="1" w:defQFormat="0" w:count="267">
+    <w:lsdException w:name="Normal" w:semiHidden="0" w:uiPriority="0" w:unhideWhenUsed="0" w:qFormat="1"/>
+    <w:lsdException w:name="heading 1" w:semiHidden="0" w:uiPriority="9" w:unhideWhenUsed="0" w:qFormat="1"/>
+    <w:lsdException w:name="heading 2" w:uiPriority="9" w:qFormat="1"/>
+    <w:lsdException w:name="heading 3" w:uiPriority="9" w:qFormat="1"/>
+    <w:lsdException w:name="heading 4" w:uiPriority="9" w:qFormat="1"/>
+    <w:lsdException w:name="heading 5" w:uiPriority="9" w:qFormat="1"/>
+    <w:lsdException w:name="heading 6" w:uiPriority="9" w:qFormat="1"/>
+    <w:lsdException w:name="heading 7" w:uiPriority="9" w:qFormat="1"/>
+    <w:lsdException w:name="heading 8" w:uiPriority="9" w:qFormat="1"/>
+    <w:lsdException w:name="heading 9" w:uiPriority="9" w:qFormat="1"/>
+    <w:lsdException w:name="toc 1" w:uiPriority="39"/>
+    <w:lsdException w:name="toc 2" w:uiPriority="39"/>
+    <w:lsdException w:name="toc 3" w:uiPriority="39"/>
+    <w:lsdException w:name="toc 4" w:uiPriority="39"/>
+    <w:lsdException w:name="toc 5" w:uiPriority="39"/>
+    <w:lsdException w:name="toc 6" w:uiPriority="39"/>
+    <w:lsdException w:name="toc 7" w:uiPriority="39"/>
+    <w:lsdException w:name="toc 8" w:uiPriority="39"/>
+    <w:lsdException w:name="toc 9" w:uiPriority="39"/>
+    <w:lsdException w:name="caption" w:uiPriority="35" w:qFormat="1"/>
+    <w:lsdException w:name="Title" w:semiHidden="0" w:uiPriority="10" w:unhideWhenUsed="0" w:qFormat="1"/>
+    <w:lsdException w:name="Default Paragraph Font" w:uiPriority="1"/>
+    <w:lsdException w:name="Subtitle" w:semiHidden="0" w:uiPriority="11" w:unhideWhenUsed="0" w:qFormat="1"/>
+    <w:lsdException w:name="Strong" w:semiHidden="0" w:uiPriority="22" w:unhideWhenUsed="0" w:qFormat="1"/>
+    <w:lsdException w:name="Emphasis" w:semiHidden="0" w:uiPriority="20" w:unhideWhenUsed="0" w:qFormat="1"/>
+    <w:lsdException w:name="Table Grid" w:semiHidden="0" w:uiPriority="39" w:unhideWhenUsed="0"/>
+    <w:lsdException w:name="Placeholder Text" w:unhideWhenUsed="0"/>
+    <w:lsdException w:name="No Spacing" w:semiHidden="0" w:uiPriority="1" w:unhideWhenUsed="0" w:qFormat="1"/>
+    <w:lsdException w:name="Light Shading" w:semiHidden="0" w:uiPriority="60" w:unhideWhenUsed="0"/>
+    <w:lsdException w:name="Light List" w:semiHidden="0" w:uiPriority="61" w:unhideWhenUsed="0"/>
+    <w:lsdException w:name="Light Grid" w:semiHidden="0" w:uiPriority="62" w:unhideWhenUsed="0"/>
+    <w:lsdException w:name="Medium Shading 1" w:semiHidden="0" w:uiPriority="63" w:unhideWhenUsed="0"/>
+    <w:lsdException w:name="Medium Shading 2" w:semiHidden="0" w:uiPriority="64" w:unhideWhenUsed="0"/>
+    <w:lsdException w:name="Medium List 1" w:semiHidden="0" w:uiPriority="65" w:unhideWhenUsed="0"/>
+    <w:lsdException w:name="Medium List 2" w:semiHidden="0" w:uiPriority="66" w:unhideWhenUsed="0"/>
+    <w:lsdException w:name="Medium Grid 1" w:semiHidden="0" w:uiPriority="67" w:unhideWhenUsed="0"/>
+    <w:lsdException w:name="Medium Grid 2" w:semiHidden="0" w:uiPriority="68" w:unhideWhenUsed="0"/>
+    <w:lsdException w:name="Medium Grid 3" w:semiHidden="0" w:uiPriority="69" w:unhideWhenUsed="0"/>
+    <w:lsdException w:name="Dark List" w:semiHidden="0" w:uiPriority="70" w:unhideWhenUsed="0"/>
+    <w:lsdException w:name="Colorful Shading" w:semiHidden="0" w:uiPriority="71" w:unhideWhenUsed="0"/>
+    <w:lsdException w:name="Colorful List" w:semiHidden="0" w:uiPriority="72" w:unhideWhenUsed="0"/>
+    <w:lsdException w:name="Colorful Grid" w:semiHidden="0" w:uiPriority="73" w:unhideWhenUsed="0"/>
+    <w:lsdException w:name="Light Shading Accent 1" w:semiHidden="0" w:uiPriority="60" w:unhideWhenUsed="0"/>
+    <w:lsdException w:name="Light List Accent 1" w:semiHidden="0" w:uiPriority="61" w:unhideWhenUsed="0"/>
+    <w:lsdException w:name="Light Grid Accent 1" w:semiHidden="0" w:uiPriority="62" w:unhideWhenUsed="0"/>
+    <w:lsdException w:name="Medium Shading 1 Accent 1" w:semiHidden="0" w:uiPriority="63" w:unhideWhenUsed="0"/>
+    <w:lsdException w:name="Medium Shading 2 Accent 1" w:semiHidden="0" w:uiPriority="64" w:unhideWhenUsed="0"/>
+    <w:lsdException w:name="Medium List 1 Accent 1" w:semiHidden="0" w:uiPriority="65" w:unhideWhenUsed="0"/>
+    <w:lsdException w:name="Revision" w:unhideWhenUsed="0"/>
+    <w:lsdException w:name="List Paragraph" w:semiHidden="0" w:uiPriority="34" w:unhideWhenUsed="0" w:qFormat="1"/>
+    <w:lsdException w:name="Quote" w:semiHidden="0" w:uiPriority="29" w:unhideWhenUsed="0" w:qFormat="1"/>
+    <w:lsdException w:name="Intense Quote" w:semiHidden="0" w:uiPriority="30" w:unhideWhenUsed="0" w:qFormat="1"/>
+    <w:lsdException w:name="Medium List 2 Accent 1" w:semiHidden="0" w:uiPriority="66" w:unhideWhenUsed="0"/>
+    <w:lsdException w:name="Medium Grid 1 Accent 1" w:semiHidden="0" w:uiPriority="67" w:unhideWhenUsed="0"/>
+    <w:lsdException w:name="Medium Grid 2 Accent 1" w:semiHidden="0" w:uiPriority="68" w:unhideWhenUsed="0"/>
+    <w:lsdException w:name="Medium Grid 3 Accent 1" w:semiHidden="0" w:uiPriority="69" w:unhideWhenUsed="0"/>
+    <w:lsdException w:name="Dark List Accent 1" w:semiHidden="0" w:uiPriority="70" w:unhideWhenUsed="0"/>
+    <w:lsdException w:name="Colorful Shading Accent 1" w:semiHidden="0" w:uiPriority="71" w:unhideWhenUsed="0"/>
+    <w:lsdException w:name="Colorful List Accent 1" w:semiHidden="0" w:uiPriority="72" w:unhideWhenUsed="0"/>
+    <w:lsdException w:name="Colorful Grid Accent 1" w:semiHidden="0" w:uiPriority="73" w:unhideWhenUsed="0"/>
+    <w:lsdException w:name="Light Shading Accent 2" w:semiHidden="0" w:uiPriority="60" w:unhideWhenUsed="0"/>
+    <w:lsdException w:name="Light List Accent 2" w:semiHidden="0" w:uiPriority="61" w:unhideWhenUsed="0"/>
+    <w:lsdException w:name="Light Grid Accent 2" w:semiHidden="0" w:uiPriority="62" w:unhideWhenUsed="0"/>
+    <w:lsdException w:name="Medium Shading 1 Accent 2" w:semiHidden="0" w:uiPriority="63" w:unhideWhenUsed="0"/>
+    <w:lsdException w:name="Medium Shading 2 Accent 2" w:semiHidden="0" w:uiPriority="64" w:unhideWhenUsed="0"/>
+    <w:lsdException w:name="Medium List 1 Accent 2" w:semiHidden="0" w:uiPriority="65" w:unhideWhenUsed="0"/>
+    <w:lsdException w:name="Medium List 2 Accent 2" w:semiHidden="0" w:uiPriority="66" w:unhideWhenUsed="0"/>
+    <w:lsdException w:name="Medium Grid 1 Accent 2" w:semiHidden="0" w:uiPriority="67" w:unhideWhenUsed="0"/>
+    <w:lsdException w:name="Medium Grid 2 Accent 2" w:semiHidden="0" w:uiPriority="68" w:unhideWhenUsed="0"/>
+    <w:lsdException w:name="Medium Grid 3 Accent 2" w:semiHidden="0" w:uiPriority="69" w:unhideWhenUsed="0"/>
+    <w:lsdException w:name="Dark List Accent 2" w:semiHidden="0" w:uiPriority="70" w:unhideWhenUsed="0"/>
+    <w:lsdException w:name="Colorful Shading Accent 2" w:semiHidden="0" w:uiPriority="71" w:unhideWhenUsed="0"/>
+    <w:lsdException w:name="Colorful List Accent 2" w:semiHidden="0" w:uiPriority="72" w:unhideWhenUsed="0"/>
+    <w:lsdException w:name="Colorful Grid Accent 2" w:semiHidden="0" w:uiPriority="73" w:unhideWhenUsed="0"/>
+    <w:lsdException w:name="Light Shading Accent 3" w:semiHidden="0" w:uiPriority="60" w:unhideWhenUsed="0"/>
+    <w:lsdException w:name="Light List Accent 3" w:semiHidden="0" w:uiPriority="61" w:unhideWhenUsed="0"/>
+    <w:lsdException w:name="Light Grid Accent 3" w:semiHidden="0" w:uiPriority="62" w:unhideWhenUsed="0"/>
+    <w:lsdException w:name="Medium Shading 1 Accent 3" w:semiHidden="0" w:uiPriority="63" w:unhideWhenUsed="0"/>
+    <w:lsdException w:name="Medium Shading 2 Accent 3" w:semiHidden="0" w:uiPriority="64" w:unhideWhenUsed="0"/>
+    <w:lsdException w:name="Medium List 1 Accent 3" w:semiHidden="0" w:uiPriority="65" w:unhideWhenUsed="0"/>
+    <w:lsdException w:name="Medium List 2 Accent 3" w:semiHidden="0" w:uiPriority="66" w:unhideWhenUsed="0"/>
+    <w:lsdException w:name="Medium Grid 1 Accent 3" w:semiHidden="0" w:uiPriority="67" w:unhideWhenUsed="0"/>
+    <w:lsdException w:name="Medium Grid 2 Accent 3" w:semiHidden="0" w:uiPriority="68" w:unhideWhenUsed="0"/>
+    <w:lsdException w:name="Medium Grid 3 Accent 3" w:semiHidden="0" w:uiPriority="69" w:unhideWhenUsed="0"/>
+    <w:lsdException w:name="Dark List Accent 3" w:semiHidden="0" w:uiPriority="70" w:unhideWhenUsed="0"/>
+    <w:lsdException w:name="Colorful Shading Accent 3" w:semiHidden="0" w:uiPriority="71" w:unhideWhenUsed="0"/>
+    <w:lsdException w:name="Colorful List Accent 3" w:semiHidden="0" w:uiPriority="72" w:unhideWhenUsed="0"/>
+    <w:lsdException w:name="Colorful Grid Accent 3" w:semiHidden="0" w:uiPriority="73" w:unhideWhenUsed="0"/>
+    <w:lsdException w:name="Light Shading Accent 4" w:semiHidden="0" w:uiPriority="60" w:unhideWhenUsed="0"/>
+    <w:lsdException w:name="Light List Accent 4" w:semiHidden="0" w:uiPriority="61" w:unhideWhenUsed="0"/>
+    <w:lsdException w:name="Light Grid Accent 4" w:semiHidden="0" w:uiPriority="62" w:unhideWhenUsed="0"/>
+    <w:lsdException w:name="Medium Shading 1 Accent 4" w:semiHidden="0" w:uiPriority="63" w:unhideWhenUsed="0"/>
+    <w:lsdException w:name="Medium Shading 2 Accent 4" w:semiHidden="0" w:uiPriority="64" w:unhideWhenUsed="0"/>
+    <w:lsdException w:name="Medium List 1 Accent 4" w:semiHidden="0" w:uiPriority="65" w:unhideWhenUsed="0"/>
+    <w:lsdException w:name="Medium List 2 Accent 4" w:semiHidden="0" w:uiPriority="66" w:unhideWhenUsed="0"/>
+    <w:lsdException w:name="Medium Grid 1 Accent 4" w:semiHidden="0" w:uiPriority="67" w:unhideWhenUsed="0"/>
+    <w:lsdException w:name="Medium Grid 2 Accent 4" w:semiHidden="0" w:uiPriority="68" w:unhideWhenUsed="0"/>
+    <w:lsdException w:name="Medium Grid 3 Accent 4" w:semiHidden="0" w:uiPriority="69" w:unhideWhenUsed="0"/>
+    <w:lsdException w:name="Dark List Accent 4" w:semiHidden="0" w:uiPriority="70" w:unhideWhenUsed="0"/>
+    <w:lsdException w:name="Colorful Shading Accent 4" w:semiHidden="0" w:uiPriority="71" w:unhideWhenUsed="0"/>
+    <w:lsdException w:name="Colorful List Accent 4" w:semiHidden="0" w:uiPriority="72" w:unhideWhenUsed="0"/>
+    <w:lsdException w:name="Colorful Grid Accent 4" w:semiHidden="0" w:uiPriority="73" w:unhideWhenUsed="0"/>
+    <w:lsdException w:name="Light Shading Accent 5" w:semiHidden="0" w:uiPriority="60" w:unhideWhenUsed="0"/>
+    <w:lsdException w:name="Light List Accent 5" w:semiHidden="0" w:uiPriority="61" w:unhideWhenUsed="0"/>
+    <w:lsdException w:name="Light Grid Accent 5" w:semiHidden="0" w:uiPriority="62" w:unhideWhenUsed="0"/>
+    <w:lsdException w:name="Medium Shading 1 Accent 5" w:semiHidden="0" w:uiPriority="63" w:unhideWhenUsed="0"/>
+    <w:lsdException w:name="Medium Shading 2 Accent 5" w:semiHidden="0" w:uiPriority="64" w:unhideWhenUsed="0"/>
+    <w:lsdException w:name="Medium List 1 Accent 5" w:semiHidden="0" w:uiPriority="65" w:unhideWhenUsed="0"/>
+    <w:lsdException w:name="Medium List 2 Accent 5" w:semiHidden="0" w:uiPriority="66" w:unhideWhenUsed="0"/>
+    <w:lsdException w:name="Medium Grid 1 Accent 5" w:semiHidden="0" w:uiPriority="67" w:unhideWhenUsed="0"/>
+    <w:lsdException w:name="Medium Grid 2 Accent 5" w:semiHidden="0" w:uiPriority="68" w:unhideWhenUsed="0"/>
+    <w:lsdException w:name="Medium Grid 3 Accent 5" w:semiHidden="0" w:uiPriority="69" w:unhideWhenUsed="0"/>
+    <w:lsdException w:name="Dark List Accent 5" w:semiHidden="0" w:uiPriority="70" w:unhideWhenUsed="0"/>
+    <w:lsdException w:name="Colorful Shading Accent 5" w:semiHidden="0" w:uiPriority="71" w:unhideWhenUsed="0"/>
+    <w:lsdException w:name="Colorful List Accent 5" w:semiHidden="0" w:uiPriority="72" w:unhideWhenUsed="0"/>
+    <w:lsdException w:name="Colorful Grid Accent 5" w:semiHidden="0" w:uiPriority="73" w:unhideWhenUsed="0"/>
+    <w:lsdException w:name="Light Shading Accent 6" w:semiHidden="0" w:uiPriority="60" w:unhideWhenUsed="0"/>
+    <w:lsdException w:name="Light List Accent 6" w:semiHidden="0" w:uiPriority="61" w:unhideWhenUsed="0"/>
+    <w:lsdException w:name="Light Grid Accent 6" w:semiHidden="0" w:uiPriority="62" w:unhideWhenUsed="0"/>
+    <w:lsdException w:name="Medium Shading 1 Accent 6" w:semiHidden="0" w:uiPriority="63" w:unhideWhenUsed="0"/>
+    <w:lsdException w:name="Medium Shading 2 Accent 6" w:semiHidden="0" w:uiPriority="64" w:unhideWhenUsed="0"/>
+    <w:lsdException w:name="Medium List 1 Accent 6" w:semiHidden="0" w:uiPriority="65" w:unhideWhenUsed="0"/>
+    <w:lsdException w:name="Medium List 2 Accent 6" w:semiHidden="0" w:uiPriority="66" w:unhideWhenUsed="0"/>
+    <w:lsdException w:name="Medium Grid 1 Accent 6" w:semiHidden="0" w:uiPriority="67" w:unhideWhenUsed="0"/>
+    <w:lsdException w:name="Medium Grid 2 Accent 6" w:semiHidden="0" w:uiPriority="68" w:unhideWhenUsed="0"/>
+    <w:lsdException w:name="Medium Grid 3 Accent 6" w:semiHidden="0" w:uiPriority="69" w:unhideWhenUsed="0"/>
+    <w:lsdException w:name="Dark List Accent 6" w:semiHidden="0" w:uiPriority="70" w:unhideWhenUsed="0"/>
+    <w:lsdException w:name="Colorful Shading Accent 6" w:semiHidden="0" w:uiPriority="71" w:unhideWhenUsed="0"/>
+    <w:lsdException w:name="Colorful List Accent 6" w:semiHidden="0" w:uiPriority="72" w:unhideWhenUsed="0"/>
+    <w:lsdException w:name="Colorful Grid Accent 6" w:semiHidden="0" w:uiPriority="73" w:unhideWhenUsed="0"/>
+    <w:lsdException w:name="Subtle Emphasis" w:semiHidden="0" w:uiPriority="19" w:unhideWhenUsed="0" w:qFormat="1"/>
+    <w:lsdException w:name="Intense Emphasis" w:semiHidden="0" w:uiPriority="21" w:unhideWhenUsed="0" w:qFormat="1"/>
+    <w:lsdException w:name="Subtle Reference" w:semiHidden="0" w:uiPriority="31" w:unhideWhenUsed="0" w:qFormat="1"/>
+    <w:lsdException w:name="Intense Reference" w:semiHidden="0" w:uiPriority="32" w:unhideWhenUsed="0" w:qFormat="1"/>
+    <w:lsdException w:name="Book Title" w:semiHidden="0" w:uiPriority="33" w:unhideWhenUsed="0" w:qFormat="1"/>
+    <w:lsdException w:name="Bibliography" w:uiPriority="37"/>
+    <w:lsdException w:name="TOC Heading" w:uiPriority="39" w:qFormat="1"/>
+  </w:latentStyles>
+  <w:style w:type="paragraph" w:default="1" w:styleId="Normalny">
+    <w:name w:val="Normal"/>
+    <w:qFormat/>
+  </w:style>
+  <w:style w:type="character" w:default="1" w:styleId="Domylnaczcionkaakapitu">
+    <w:name w:val="Default Paragraph Font"/>
+    <w:uiPriority w:val="1"/>
+    <w:semiHidden/>
+    <w:unhideWhenUsed/>
+  </w:style>
+  <w:style w:type="table" w:default="1" w:styleId="Standardowy">
+    <w:name w:val="Normal Table"/>
+    <w:uiPriority w:val="99"/>
+    <w:semiHidden/>
+    <w:unhideWhenUsed/>
+    <w:tblPr>
+      <w:tblInd w:w="0" w:type="dxa"/>
+      <w:tblCellMar>
+        <w:top w:w="0" w:type="dxa"/>
+        <w:left w:w="108" w:type="dxa"/>
+        <w:bottom w:w="0" w:type="dxa"/>
+        <w:right w:w="108" w:type="dxa"/>
+      </w:tblCellMar>
+    </w:tblPr>
+  </w:style>
+  <w:style w:type="numbering" w:default="1" w:styleId="Bezlisty">
+    <w:name w:val="No List"/>
+    <w:uiPriority w:val="99"/>
+    <w:semiHidden/>
+    <w:unhideWhenUsed/>
+  </w:style>
+  <w:style w:type="character" w:styleId="Tekstzastpczy">
+    <w:name w:val="Placeholder Text"/>
+    <w:basedOn w:val="Domylnaczcionkaakapitu"/>
+    <w:uiPriority w:val="99"/>
+    <w:semiHidden/>
+    <w:rsid w:val="007E49C2"/>
+    <w:rPr>
+      <w:color w:val="808080"/>
+    </w:rPr>
+  </w:style>
+  <w:style w:type="paragraph" w:styleId="Akapitzlist">
+    <w:name w:val="List Paragraph"/>
+    <w:basedOn w:val="Normalny"/>
+    <w:uiPriority w:val="34"/>
+    <w:qFormat/>
+    <w:rsid w:val="00D07BDE"/>
+    <w:pPr>
+      <w:ind w:left="720"/>
+      <w:contextualSpacing/>
+    </w:pPr>
+  </w:style>
+  <w:style w:type="table" w:styleId="Tabela-Siatka">
+    <w:name w:val="Table Grid"/>
+    <w:basedOn w:val="Standardowy"/>
+    <w:uiPriority w:val="39"/>
+    <w:rsid w:val="0079241F"/>
+    <w:pPr>
+      <w:spacing w:after="0" w:line="240" w:lineRule="auto"/>
+    </w:pPr>
+    <w:tblPr>
+      <w:tblInd w:w="0" w:type="dxa"/>
+      <w:tblBorders>
+        <w:top w:val="single" w:sz="4" w:space="0" w:color="auto"/>
+        <w:left w:val="single" w:sz="4" w:space="0" w:color="auto"/>
+        <w:bottom w:val="single" w:sz="4" w:space="0" w:color="auto"/>
+        <w:right w:val="single" w:sz="4" w:space="0" w:color="auto"/>
+        <w:insideH w:val="single" w:sz="4" w:space="0" w:color="auto"/>
+        <w:insideV w:val="single" w:sz="4" w:space="0" w:color="auto"/>
+      </w:tblBorders>
+      <w:tblCellMar>
+        <w:top w:w="0" w:type="dxa"/>
+        <w:left w:w="108" w:type="dxa"/>
+        <w:bottom w:w="0" w:type="dxa"/>
+        <w:right w:w="108" w:type="dxa"/>
+      </w:tblCellMar>
+    </w:tblPr>
+  </w:style>
+  <w:style w:type="paragraph" w:styleId="Nagwek">
+    <w:name w:val="header"/>
+    <w:basedOn w:val="Normalny"/>
+    <w:link w:val="NagwekZnak"/>
+    <w:uiPriority w:val="99"/>
+    <w:unhideWhenUsed/>
+    <w:rsid w:val="00C86612"/>
+    <w:pPr>
+      <w:tabs>
+        <w:tab w:val="center" w:pos="4536"/>
+        <w:tab w:val="right" w:pos="9072"/>
+      </w:tabs>
+      <w:spacing w:after="0" w:line="240" w:lineRule="auto"/>
+    </w:pPr>
+  </w:style>
+  <w:style w:type="character" w:customStyle="1" w:styleId="NagwekZnak">
+    <w:name w:val="Nagłówek Znak"/>
+    <w:basedOn w:val="Domylnaczcionkaakapitu"/>
+    <w:link w:val="Nagwek"/>
+    <w:uiPriority w:val="99"/>
+    <w:rsid w:val="00C86612"/>
+  </w:style>
+  <w:style w:type="paragraph" w:styleId="Stopka">
+    <w:name w:val="footer"/>
+    <w:basedOn w:val="Normalny"/>
+    <w:link w:val="StopkaZnak"/>
+    <w:uiPriority w:val="99"/>
+    <w:unhideWhenUsed/>
+    <w:rsid w:val="00C86612"/>
+    <w:pPr>
+      <w:tabs>
+        <w:tab w:val="center" w:pos="4536"/>
+        <w:tab w:val="right" w:pos="9072"/>
+      </w:tabs>
+      <w:spacing w:after="0" w:line="240" w:lineRule="auto"/>
+    </w:pPr>
+  </w:style>
+  <w:style w:type="character" w:customStyle="1" w:styleId="StopkaZnak">
+    <w:name w:val="Stopka Znak"/>
+    <w:basedOn w:val="Domylnaczcionkaakapitu"/>
+    <w:link w:val="Stopka"/>
+    <w:uiPriority w:val="99"/>
+    <w:rsid w:val="00C86612"/>
+  </w:style>
+  <w:style w:type="paragraph" w:styleId="Tekstdymka">
+    <w:name w:val="Balloon Text"/>
+    <w:basedOn w:val="Normalny"/>
+    <w:link w:val="TekstdymkaZnak"/>
+    <w:uiPriority w:val="99"/>
+    <w:semiHidden/>
+    <w:unhideWhenUsed/>
+    <w:rsid w:val="00664A3E"/>
+    <w:pPr>
+      <w:spacing w:after="0" w:line="240" w:lineRule="auto"/>
+    </w:pPr>
+    <w:rPr>
+      <w:rFonts w:ascii="Tahoma" w:hAnsi="Tahoma" w:cs="Tahoma"/>
+      <w:sz w:val="16"/>
+      <w:szCs w:val="16"/>
+    </w:rPr>
+  </w:style>
+  <w:style w:type="character" w:customStyle="1" w:styleId="TekstdymkaZnak">
+    <w:name w:val="Tekst dymka Znak"/>
+    <w:basedOn w:val="Domylnaczcionkaakapitu"/>
+    <w:link w:val="Tekstdymka"/>
+    <w:uiPriority w:val="99"/>
+    <w:semiHidden/>
+    <w:rsid w:val="00664A3E"/>
+    <w:rPr>
+      <w:rFonts w:ascii="Tahoma" w:hAnsi="Tahoma" w:cs="Tahoma"/>
+      <w:sz w:val="16"/>
+      <w:szCs w:val="16"/>
+    </w:rPr>
   </w:style>
 </w:styles>
 </file>
@@ -1441,7 +3087,7 @@
     </a:clrScheme>
     <a:fontScheme name="Office">
       <a:majorFont>
-        <a:latin typeface="Calibri Light" panose="020F0302020204030204"/>
+        <a:latin typeface="Calibri Light"/>
         <a:ea typeface=""/>
         <a:cs typeface=""/>
         <a:font script="Jpan" typeface="ＭＳ ゴシック"/>
@@ -1476,7 +3122,7 @@
         <a:font script="Geor" typeface="Sylfaen"/>
       </a:majorFont>
       <a:minorFont>
-        <a:latin typeface="Calibri" panose="020F0502020204030204"/>
+        <a:latin typeface="Calibri"/>
         <a:ea typeface=""/>
         <a:cs typeface=""/>
         <a:font script="Jpan" typeface="ＭＳ 明朝"/>
@@ -1653,7 +3299,7 @@
   <a:extraClrSchemeLst/>
   <a:extLst>
     <a:ext uri="{05A4C25C-085E-4340-85A3-A5531E510DB2}">
-      <thm15:themeFamily xmlns:thm15="http://schemas.microsoft.com/office/thememl/2012/main" name="Office Theme" id="{62F939B6-93AF-4DB8-9C6B-D6C7DFDC589F}" vid="{4A3C46E8-61CC-4603-A589-7422A47A8E4A}"/>
+      <thm15:themeFamily xmlns:thm15="http://schemas.microsoft.com/office/thememl/2012/main" xmlns="" name="Office Theme" id="{62F939B6-93AF-4DB8-9C6B-D6C7DFDC589F}" vid="{4A3C46E8-61CC-4603-A589-7422A47A8E4A}"/>
     </a:ext>
   </a:extLst>
 </a:theme>

</xml_diff>